<commit_message>
Brought LaTeX version up to date
</commit_message>
<xml_diff>
--- a/Dropbox/word/thesis.docx
+++ b/Dropbox/word/thesis.docx
@@ -3888,10 +3888,7 @@
         <w:fldChar w:fldCharType="begin"/>
       </w:r>
       <w:r>
-        <w:instrText xml:space="preserve"> TOC \</w:instrText>
-      </w:r>
-      <w:r>
-        <w:instrText xml:space="preserve">h \z \c "Table" </w:instrText>
+        <w:instrText xml:space="preserve"> TOC \h \z \c "Table" </w:instrText>
       </w:r>
       <w:r>
         <w:fldChar w:fldCharType="separate"/>
@@ -4009,75 +4006,30 @@
         <w:t>elastograms</w:t>
       </w:r>
       <w:r>
-        <w:t>, a terminology which will be used throughout this work. By examining displacement characteristics of tissue under load, the rel</w:t>
-      </w:r>
-      <w:r>
-        <w:t>a</w:t>
-      </w:r>
-      <w:r>
-        <w:t>tive localised stiffness of the tissue may be ascertained. While regional tissue stif</w:t>
-      </w:r>
-      <w:r>
-        <w:t>f</w:t>
-      </w:r>
-      <w:r>
-        <w:t>ness changes are to be expected due to the heterogeneous composition of generalised soft tissues, l</w:t>
-      </w:r>
-      <w:r>
-        <w:t>o</w:t>
-      </w:r>
-      <w:r>
-        <w:t xml:space="preserve">calised stiffness changes may be used as an indicator of tissue health </w:t>
-      </w:r>
-      <w:r>
-        <w:fldChar w:fldCharType="begin"/>
-      </w:r>
-      <w:r>
-        <w:instrText xml:space="preserve"> ADDIN EN.CITE &lt;EndNote&gt;&lt;Cite&gt;&lt;Author&gt;Gefen&lt;/Author&gt;&lt;Year&gt;2009&lt;/Year&gt;&lt;RecNum&gt;47&lt;/RecNum&gt;&lt;DisplayText&gt;[1]&lt;/DisplayText&gt;&lt;record&gt;&lt;rec-number&gt;47&lt;/rec-number&gt;&lt;foreign-keys&gt;&lt;key app="EN" db-id="drpsv9d035ppf2ew50gvsxpotrevve0xdt2r"&gt;47&lt;/key&gt;&lt;/foreign-keys&gt;&lt;ref-type name="Journal Article"&gt;17&lt;/ref-type&gt;&lt;contributors&gt;&lt;authors&gt;&lt;author&gt;Gefen, Amit&lt;/author&gt;&lt;/authors&gt;&lt;/contributors&gt;&lt;titles&gt;&lt;title&gt;Deep tissue injury from a bioengineering point of view&lt;/title&gt;&lt;secondary-title&gt;Ostomy/wound management&lt;/secondary-title&gt;&lt;/titles&gt;&lt;periodical&gt;&lt;full-title&gt;Ostomy/wound management&lt;/full-title&gt;&lt;/periodical&gt;&lt;pages&gt;26-36&lt;/pages&gt;&lt;volume&gt;55&lt;/volume&gt;&lt;number&gt;4&lt;/number&gt;&lt;dates&gt;&lt;year&gt;2009&lt;/year&gt;&lt;pub-dates&gt;&lt;date&gt;04//&lt;/date&gt;&lt;/pub-dates&gt;&lt;/dates&gt;&lt;isbn&gt;0889-5899&lt;/isbn&gt;&lt;urls&gt;&lt;related-urls&gt;&lt;url&gt;http://view.ncbi.nlm.nih.gov/pubmed/19387094&lt;/url&gt;&lt;/related-urls&gt;&lt;/urls&gt;&lt;electronic-resource-num&gt;citeulike-article-id:10647210&lt;/electronic-resource-num&gt;&lt;/record&gt;&lt;/Cite&gt;&lt;/EndNote&gt;</w:instrText>
-      </w:r>
-      <w:r>
-        <w:fldChar w:fldCharType="separate"/>
-      </w:r>
-      <w:r>
-        <w:rPr>
-          <w:noProof/>
-        </w:rPr>
-        <w:t>[</w:t>
-      </w:r>
-      <w:hyperlink w:anchor="_ENREF_1" w:tooltip="Gefen, 2009 #47" w:history="1">
-        <w:r>
-          <w:rPr>
-            <w:noProof/>
-          </w:rPr>
-          <w:t>1</w:t>
-        </w:r>
-      </w:hyperlink>
-      <w:r>
-        <w:rPr>
-          <w:noProof/>
-        </w:rPr>
-        <w:t>]</w:t>
-      </w:r>
-      <w:r>
-        <w:fldChar w:fldCharType="end"/>
-      </w:r>
-      <w:r>
-        <w:t xml:space="preserve"> with relatively stiff tissues showing signs of rigor mortis and cell death and rel</w:t>
-      </w:r>
-      <w:r>
-        <w:t>a</w:t>
-      </w:r>
-      <w:r>
-        <w:t>tively soft tissues showing signs of tissue necrosis and decomposition.</w:t>
-      </w:r>
-      <w:r>
-        <w:t xml:space="preserve"> While ultrasound elastography has typically been used to investigate cancerous l</w:t>
-      </w:r>
-      <w:r>
-        <w:t>e</w:t>
-      </w:r>
-      <w:r>
-        <w:t xml:space="preserve">sions </w:t>
+        <w:t xml:space="preserve">, a terminology which will be used throughout this work. By examining displacement characteristics of tissue under load, the relative localised stiffness of the tissue may be ascertained. While regional tissue stiffness changes are to be expected due to the heterogeneous composition of generalised soft tissues, localised stiffness changes may be used as an indicator of tissue health </w:t>
+      </w:r>
+      <w:r>
+        <w:t>{</w:t>
+      </w:r>
+      <w:proofErr w:type="spellStart"/>
+      <w:r>
+        <w:t>Gefen</w:t>
+      </w:r>
+      <w:proofErr w:type="spellEnd"/>
+      <w:r>
+        <w:t>, 2009 #47}</w:t>
+      </w:r>
+      <w:r>
+        <w:t xml:space="preserve"> with relatively stiff tissues showing signs of rigor mortis and cell death and relatively soft tissues showing signs of tissue necrosis and decomposition.</w:t>
+      </w:r>
+      <w:r>
+        <w:t xml:space="preserve"> While ultrasound elastography has typically been used to invest</w:t>
+      </w:r>
+      <w:r>
+        <w:t>i</w:t>
+      </w:r>
+      <w:r>
+        <w:t xml:space="preserve">gate cancerous lesions </w:t>
       </w:r>
       <w:r>
         <w:t>this work seeks to use it as a means of</w:t>
@@ -4182,13 +4134,7 @@
         <w:t xml:space="preserve">first </w:t>
       </w:r>
       <w:r>
-        <w:t>fu</w:t>
-      </w:r>
-      <w:r>
-        <w:t>l</w:t>
-      </w:r>
-      <w:r>
-        <w:t>ly understand a</w:t>
+        <w:t>fully understand a</w:t>
       </w:r>
       <w:r>
         <w:t>nd characterise the technology for this specific use.</w:t>
@@ -4218,702 +4164,367 @@
         <w:t>n</w:t>
       </w:r>
       <w:r>
-        <w:t>juries. When the effect of numerous interrogation parameters is understood, the technology may be evaluated on its feasibility and us</w:t>
+        <w:t>juries. When the effect of numerous interrogation parameters is understood, the technology may be evaluated on its feasibility and usefulness to detect deep tissue injuries, with the ultimate goal that ultrasound elastography be implemented clin</w:t>
+      </w:r>
+      <w:r>
+        <w:t>i</w:t>
+      </w:r>
+      <w:r>
+        <w:t>cally for detecting deep tissue injuries.</w:t>
+      </w:r>
+    </w:p>
+    <w:p>
+      <w:pPr>
+        <w:pStyle w:val="Heading2"/>
+      </w:pPr>
+      <w:bookmarkStart w:id="7" w:name="_Toc363510647"/>
+      <w:r>
+        <w:t>Motivation</w:t>
+      </w:r>
+      <w:bookmarkEnd w:id="7"/>
+    </w:p>
+    <w:p>
+      <w:r>
+        <w:t xml:space="preserve">According to the National Pressure Ulcer Advisory Board, deep tissue injuries are classified as a sub-category of pressure ulcers </w:t>
+      </w:r>
+      <w:r>
+        <w:t>{Black, 2007 #25}</w:t>
+      </w:r>
+      <w:r>
+        <w:t>. Pressure ulcers and subsequently deep tissue injuries are commonly suffered by people with limited mobility, such as those undergoing lengthy surgical procedures, the elderly, and t</w:t>
+      </w:r>
+      <w:r>
+        <w:t xml:space="preserve">hose with spinal cord injuries </w:t>
+      </w:r>
+      <w:r>
+        <w:t>{Allman, 1995 #12}</w:t>
+      </w:r>
+      <w:r>
+        <w:t xml:space="preserve"> with up to </w:t>
+      </w:r>
+      <w:r>
+        <w:t>80%</w:t>
+      </w:r>
+      <w:r>
+        <w:t xml:space="preserve"> of people with spinal cord injuries developing at least one pressure ulcer in their lifetime </w:t>
+      </w:r>
+      <w:r>
+        <w:t>{</w:t>
+      </w:r>
+      <w:proofErr w:type="spellStart"/>
+      <w:r>
+        <w:t>Sal</w:t>
+      </w:r>
+      <w:r>
+        <w:t>z</w:t>
+      </w:r>
+      <w:r>
+        <w:t>berg</w:t>
+      </w:r>
+      <w:proofErr w:type="spellEnd"/>
+      <w:r>
+        <w:t>, 1996 #41}</w:t>
+      </w:r>
+      <w:r>
+        <w:t>.</w:t>
+      </w:r>
+      <w:r>
+        <w:t xml:space="preserve"> While traditi</w:t>
+      </w:r>
+      <w:r>
+        <w:t>onal pressure ulcers form in a “top-to-bottom”</w:t>
+      </w:r>
+      <w:r>
+        <w:t xml:space="preserve"> pattern</w:t>
+      </w:r>
+      <w:r>
+        <w:t xml:space="preserve"> </w:t>
+      </w:r>
+      <w:r>
+        <w:t>[</w:t>
+      </w:r>
+      <w:r>
+        <w:t>??</w:t>
+      </w:r>
+      <w:r>
+        <w:t>]</w:t>
+      </w:r>
+      <w:r>
+        <w:t>, deep tissue in</w:t>
+      </w:r>
+      <w:r>
+        <w:t>juries form in a “bottom-to-top”</w:t>
+      </w:r>
+      <w:r>
+        <w:t xml:space="preserve"> pattern, whereby the injury starts</w:t>
+      </w:r>
+      <w:r>
+        <w:t xml:space="preserve"> deep below the skin surface—</w:t>
+      </w:r>
+      <w:r>
+        <w:t>often</w:t>
+      </w:r>
+      <w:r>
+        <w:t xml:space="preserve"> </w:t>
+      </w:r>
+      <w:r>
+        <w:t>at the bone-muscle interface</w:t>
+      </w:r>
+      <w:r>
+        <w:t xml:space="preserve"> </w:t>
+      </w:r>
+      <w:r>
+        <w:t>{</w:t>
+      </w:r>
+      <w:proofErr w:type="spellStart"/>
+      <w:r>
+        <w:t>Kanno</w:t>
+      </w:r>
+      <w:proofErr w:type="spellEnd"/>
+      <w:r>
+        <w:t>, 2009 #22}</w:t>
+      </w:r>
+      <w:r>
+        <w:t xml:space="preserve">. </w:t>
+      </w:r>
+      <w:r>
+        <w:lastRenderedPageBreak/>
+        <w:t xml:space="preserve">This nature of not being externally visible until the wound </w:t>
+      </w:r>
+      <w:r>
+        <w:t>has</w:t>
+      </w:r>
+      <w:r>
+        <w:t xml:space="preserve"> severely progresse</w:t>
+      </w:r>
+      <w:r>
+        <w:t>d makes deep tissue injuries ex</w:t>
+      </w:r>
+      <w:r>
+        <w:t>ceedingly</w:t>
+      </w:r>
+      <w:r>
+        <w:t xml:space="preserve"> difficult to not only diagnose</w:t>
+      </w:r>
+      <w:r>
+        <w:t xml:space="preserve"> but also to pr</w:t>
       </w:r>
       <w:r>
         <w:t>e</w:t>
       </w:r>
       <w:r>
-        <w:t>fulness to detect deep tissue injuries, with the ultimate goal that ultrasound elastography be implemented clin</w:t>
+        <w:t>vent and tre</w:t>
+      </w:r>
+      <w:r>
+        <w:t>at.</w:t>
+      </w:r>
+    </w:p>
+    <w:p>
+      <w:pPr>
+        <w:pStyle w:val="Normalindented"/>
+      </w:pPr>
+      <w:r>
+        <w:t>As of</w:t>
+      </w:r>
+      <w:r>
+        <w:t xml:space="preserve"> the time of</w:t>
+      </w:r>
+      <w:r>
+        <w:t xml:space="preserve"> writing, there is </w:t>
+      </w:r>
+      <w:r>
+        <w:t>no clinically feasible method of detecting deep tissue injuries unti</w:t>
+      </w:r>
+      <w:r>
+        <w:t>l they begin to damage the skin—</w:t>
+      </w:r>
+      <w:r>
+        <w:t>even</w:t>
+      </w:r>
+      <w:r>
+        <w:t xml:space="preserve"> </w:t>
+      </w:r>
+      <w:r>
+        <w:t>the National Pre</w:t>
+      </w:r>
+      <w:r>
+        <w:t>s</w:t>
+      </w:r>
+      <w:r>
+        <w:t>sure Ulcer Advisory Panel</w:t>
+      </w:r>
+      <w:r>
+        <w:t>’</w:t>
+      </w:r>
+      <w:r>
+        <w:t xml:space="preserve">s description of them is largely based on their appearance after the fact </w:t>
+      </w:r>
+      <w:r>
+        <w:t>{Black, 2007 #109}</w:t>
+      </w:r>
+      <w:r>
+        <w:t xml:space="preserve">. With our inability to detect these forming injuries and subsequently implement deep tissue injury prevention and mitigation protocols, the injuries </w:t>
+      </w:r>
+      <w:r>
+        <w:t xml:space="preserve">may </w:t>
+      </w:r>
+      <w:r>
+        <w:t>eventually progress to form large subcutaneous cavities which eventually break through the surface and reveal themselves as stage III or IV pre</w:t>
+      </w:r>
+      <w:r>
+        <w:t>s</w:t>
+      </w:r>
+      <w:r>
+        <w:t xml:space="preserve">sure ulcers </w:t>
+      </w:r>
+      <w:r>
+        <w:t>{</w:t>
+      </w:r>
+      <w:proofErr w:type="spellStart"/>
+      <w:r>
+        <w:t>Bouten</w:t>
+      </w:r>
+      <w:proofErr w:type="spellEnd"/>
+      <w:r>
+        <w:t>, 2003 #18;Oomens, 2010 #81}</w:t>
+      </w:r>
+      <w:r>
+        <w:t>.</w:t>
+      </w:r>
+      <w:r>
+        <w:t xml:space="preserve"> </w:t>
+      </w:r>
+      <w:r>
+        <w:rPr>
+          <w:rStyle w:val="CommentReference"/>
+        </w:rPr>
+        <w:commentReference w:id="8"/>
+      </w:r>
+    </w:p>
+    <w:p>
+      <w:pPr>
+        <w:pStyle w:val="Heading2"/>
+      </w:pPr>
+      <w:bookmarkStart w:id="9" w:name="_Toc363510648"/>
+      <w:r>
+        <w:t>Methodology</w:t>
+      </w:r>
+      <w:bookmarkEnd w:id="9"/>
+    </w:p>
+    <w:p>
+      <w:r>
+        <w:t xml:space="preserve">In order to investigate the use of ultrasound elastography for the detection of deep tissue injuries, the technology must </w:t>
+      </w:r>
+      <w:r>
+        <w:t xml:space="preserve">first </w:t>
+      </w:r>
+      <w:r>
+        <w:t>be characterised</w:t>
+      </w:r>
+      <w:r>
+        <w:t xml:space="preserve"> and fully understood</w:t>
+      </w:r>
+      <w:r>
+        <w:t xml:space="preserve">. </w:t>
+      </w:r>
+      <w:r>
+        <w:t xml:space="preserve">While </w:t>
+      </w:r>
+      <w:r>
+        <w:t xml:space="preserve">traditional experimentation provides an opportunity to </w:t>
+      </w:r>
+      <w:r>
+        <w:t>work with physical subjects</w:t>
+      </w:r>
+      <w:r>
+        <w:t xml:space="preserve"> it can be severely limiting as absolute control over all investigated param</w:t>
+      </w:r>
+      <w:r>
+        <w:t>e</w:t>
+      </w:r>
+      <w:r>
+        <w:t>ters is relinquished.</w:t>
+      </w:r>
+      <w:r>
+        <w:t xml:space="preserve"> </w:t>
+      </w:r>
+      <w:r>
+        <w:t>Further, subj</w:t>
+      </w:r>
+      <w:r>
+        <w:t>ect recruitment may present an insurmountable barrier to the study’s execution.</w:t>
+      </w:r>
+      <w:r>
+        <w:t xml:space="preserve"> As such, in this exploratory work, various numer</w:t>
       </w:r>
       <w:r>
         <w:t>i</w:t>
       </w:r>
       <w:r>
-        <w:t>cally for detecting deep tissue inj</w:t>
-      </w:r>
-      <w:r>
-        <w:t>u</w:t>
-      </w:r>
-      <w:r>
-        <w:t>ries.</w:t>
+        <w:t>cal models of the technology have been utilised to investigate the controlled effect of a broad number of parameters</w:t>
+      </w:r>
+      <w:r>
+        <w:t xml:space="preserve"> relating to each technology.</w:t>
+      </w:r>
+      <w:r>
+        <w:t xml:space="preserve"> Specifically, finite-element models of ultrasonic wave propagation in heterogeneous soft tissues have been developed. </w:t>
+      </w:r>
+      <w:commentRangeStart w:id="10"/>
+      <w:r>
+        <w:t xml:space="preserve">These models were coupled with various tissue strain estimation </w:t>
+      </w:r>
+      <w:r>
+        <w:lastRenderedPageBreak/>
+        <w:t>algorithms and utili</w:t>
+      </w:r>
+      <w:r>
+        <w:t>s</w:t>
+      </w:r>
+      <w:r>
+        <w:t xml:space="preserve">ed to carry out parametric studies </w:t>
+      </w:r>
+      <w:r>
+        <w:t>on the detection sensi</w:t>
+      </w:r>
+      <w:r>
+        <w:t>tivity of ultrasound elastography with respect to various lesion and technological param</w:t>
+      </w:r>
+      <w:r>
+        <w:t>e</w:t>
+      </w:r>
+      <w:r>
+        <w:t>ters.</w:t>
+      </w:r>
+      <w:commentRangeEnd w:id="10"/>
+      <w:r>
+        <w:rPr>
+          <w:rStyle w:val="CommentReference"/>
+        </w:rPr>
+        <w:commentReference w:id="10"/>
       </w:r>
     </w:p>
     <w:p>
       <w:pPr>
         <w:pStyle w:val="Heading2"/>
       </w:pPr>
-      <w:bookmarkStart w:id="7" w:name="_Toc363510647"/>
-      <w:r>
-        <w:t>Motivation</w:t>
-      </w:r>
-      <w:bookmarkEnd w:id="7"/>
-    </w:p>
-    <w:p>
-      <w:r>
-        <w:t xml:space="preserve">According to the National Pressure Ulcer Advisory Board, deep tissue injuries are classified as a sub-category of pressure ulcers </w:t>
-      </w:r>
-      <w:r>
-        <w:fldChar w:fldCharType="begin"/>
-      </w:r>
-      <w:r>
-        <w:instrText xml:space="preserve"> ADDIN EN.CITE &lt;EndNote&gt;&lt;Cite&gt;&lt;Author&gt;Black&lt;/Author&gt;&lt;Year&gt;2007&lt;/Year&gt;&lt;RecNum&gt;25&lt;/RecNum&gt;&lt;DisplayText&gt;[2]&lt;/DisplayText&gt;&lt;record&gt;&lt;rec-number&gt;25&lt;/rec-number&gt;&lt;foreign-keys&gt;&lt;key app="EN" db-id="drpsv9d035ppf2ew50gvsxpotrevve0xdt2r"&gt;25&lt;/key&gt;&lt;/foreign-keys&gt;&lt;ref-type name="Journal Article"&gt;17&lt;/ref-type&gt;&lt;contributors&gt;&lt;authors&gt;&lt;author&gt;Black, Joyce&lt;/author&gt;&lt;author&gt;Baharestani, Mona Mylene&lt;/author&gt;&lt;author&gt;Cuddigan, Janet&lt;/author&gt;&lt;author&gt;Dorner, Becky&lt;/author&gt;&lt;author&gt;Edsberg, Laura&lt;/author&gt;&lt;author&gt;Langemo, Diane&lt;/author&gt;&lt;author&gt;Posthauer, Mary Ellen&lt;/author&gt;&lt;author&gt;Ratliff, Catherine&lt;/author&gt;&lt;author&gt;Taler, George&lt;/author&gt;&lt;/authors&gt;&lt;/contributors&gt;&lt;titles&gt;&lt;title&gt;National Pressure Ulcer Advisory Panel&amp;apos;s updated pressure ulcer staging system&lt;/title&gt;&lt;secondary-title&gt;Advances in skin &amp;amp; wound care&lt;/secondary-title&gt;&lt;/titles&gt;&lt;periodical&gt;&lt;full-title&gt;Advances in skin &amp;amp; wound care&lt;/full-title&gt;&lt;/periodical&gt;&lt;pages&gt;269-274&lt;/pages&gt;&lt;volume&gt;20&lt;/volume&gt;&lt;number&gt;5&lt;/number&gt;&lt;dates&gt;&lt;year&gt;2007&lt;/year&gt;&lt;pub-dates&gt;&lt;date&gt;05//&lt;/date&gt;&lt;/pub-dates&gt;&lt;/dates&gt;&lt;isbn&gt;1527-7941&lt;/isbn&gt;&lt;urls&gt;&lt;related-urls&gt;&lt;url&gt;http://dx.doi.org/10.1097/01.asw.0000269314.23015.e9&lt;/url&gt;&lt;/related-urls&gt;&lt;/urls&gt;&lt;electronic-resource-num&gt;citeulike-article-id:12099346&amp;#xD;doi: 10.1097/01.asw.0000269314.23015.e9&lt;/electronic-resource-num&gt;&lt;/record&gt;&lt;/Cite&gt;&lt;/EndNote&gt;</w:instrText>
-      </w:r>
-      <w:r>
-        <w:fldChar w:fldCharType="separate"/>
-      </w:r>
-      <w:r>
-        <w:rPr>
-          <w:noProof/>
-        </w:rPr>
-        <w:t>[</w:t>
-      </w:r>
-      <w:hyperlink w:anchor="_ENREF_2" w:tooltip="Black, 2007 #25" w:history="1">
-        <w:r>
-          <w:rPr>
-            <w:noProof/>
-          </w:rPr>
-          <w:t>2</w:t>
-        </w:r>
-      </w:hyperlink>
-      <w:r>
-        <w:rPr>
-          <w:noProof/>
-        </w:rPr>
-        <w:t>]</w:t>
-      </w:r>
-      <w:r>
-        <w:fldChar w:fldCharType="end"/>
-      </w:r>
-      <w:r>
-        <w:t>. Pressure ulcers and subsequently deep tissue inj</w:t>
-      </w:r>
-      <w:r>
-        <w:t>u</w:t>
-      </w:r>
-      <w:r>
-        <w:t>ries are commonly suffered by people with limited mobility, such as those undergoing lengthy surgical procedures, the elderly, and t</w:t>
-      </w:r>
-      <w:r>
-        <w:t xml:space="preserve">hose with spinal cord injuries </w:t>
-      </w:r>
-      <w:r>
-        <w:fldChar w:fldCharType="begin"/>
-      </w:r>
-      <w:r>
-        <w:instrText xml:space="preserve"> ADDIN EN.CITE &lt;EndNote&gt;&lt;Cite&gt;&lt;Author&gt;Allman&lt;/Author&gt;&lt;Year&gt;1995&lt;/Year&gt;&lt;RecNum&gt;12&lt;/RecNum&gt;&lt;DisplayText&gt;[3]&lt;/DisplayText&gt;&lt;record&gt;&lt;rec-number&gt;12&lt;/rec-number&gt;&lt;foreign-keys&gt;&lt;key app="EN" db-id="drpsv9d035ppf2ew50gvsxpotrevve0xdt2r"&gt;12&lt;/key&gt;&lt;/foreign-keys&gt;&lt;ref-type name="Journal Article"&gt;17&lt;/ref-type&gt;&lt;contributors&gt;&lt;authors&gt;&lt;author&gt;Allman, R. M.&lt;/author&gt;&lt;author&gt;Goode, P. S.&lt;/author&gt;&lt;author&gt;Patrick, M. M.&lt;/author&gt;&lt;author&gt;Burst, N.&lt;/author&gt;&lt;author&gt;Bartolucci, A. A.&lt;/author&gt;&lt;/authors&gt;&lt;/contributors&gt;&lt;titles&gt;&lt;title&gt;Pressure ulcer risk factors among hospitalized patients with activity limitation&lt;/title&gt;&lt;secondary-title&gt;JAMA : the journal of the American Medical Association&lt;/secondary-title&gt;&lt;/titles&gt;&lt;periodical&gt;&lt;full-title&gt;JAMA : the journal of the American Medical Association&lt;/full-title&gt;&lt;/periodical&gt;&lt;pages&gt;865-870&lt;/pages&gt;&lt;volume&gt;273&lt;/volume&gt;&lt;number&gt;11&lt;/number&gt;&lt;dates&gt;&lt;year&gt;1995&lt;/year&gt;&lt;pub-dates&gt;&lt;date&gt;03/15/&lt;/date&gt;&lt;/pub-dates&gt;&lt;/dates&gt;&lt;isbn&gt;0098-7484&lt;/isbn&gt;&lt;urls&gt;&lt;related-urls&gt;&lt;url&gt;http://view.ncbi.nlm.nih.gov/pubmed/7869557&lt;/url&gt;&lt;/related-urls&gt;&lt;/urls&gt;&lt;electronic-resource-num&gt;citeulike-article-id:12252437&lt;/electronic-resource-num&gt;&lt;/record&gt;&lt;/Cite&gt;&lt;/EndNote&gt;</w:instrText>
-      </w:r>
-      <w:r>
-        <w:fldChar w:fldCharType="separate"/>
-      </w:r>
-      <w:r>
-        <w:rPr>
-          <w:noProof/>
-        </w:rPr>
-        <w:t>[</w:t>
-      </w:r>
-      <w:hyperlink w:anchor="_ENREF_3" w:tooltip="Allman, 1995 #12" w:history="1">
-        <w:r>
-          <w:rPr>
-            <w:noProof/>
-          </w:rPr>
-          <w:t>3</w:t>
-        </w:r>
-      </w:hyperlink>
-      <w:r>
-        <w:rPr>
-          <w:noProof/>
-        </w:rPr>
-        <w:t>]</w:t>
-      </w:r>
-      <w:r>
-        <w:fldChar w:fldCharType="end"/>
-      </w:r>
-      <w:r>
-        <w:t xml:space="preserve"> with up to </w:t>
-      </w:r>
-      <w:r>
-        <w:t>80%</w:t>
-      </w:r>
-      <w:r>
-        <w:t xml:space="preserve"> of people with spinal cord injuries developing at least one pressure ulcer in their lif</w:t>
-      </w:r>
-      <w:r>
-        <w:t>e</w:t>
-      </w:r>
-      <w:r>
-        <w:t xml:space="preserve">time </w:t>
-      </w:r>
-      <w:r>
-        <w:fldChar w:fldCharType="begin"/>
-      </w:r>
-      <w:r>
-        <w:instrText xml:space="preserve"> ADDIN EN.CITE &lt;EndNote&gt;&lt;Cite&gt;&lt;Author&gt;Salzberg&lt;/Author&gt;&lt;Year&gt;1996&lt;/Year&gt;&lt;RecNum&gt;41&lt;/RecNum&gt;&lt;DisplayText&gt;[4]&lt;/DisplayText&gt;&lt;record&gt;&lt;rec-number&gt;41&lt;/rec-number&gt;&lt;foreign-keys&gt;&lt;key app="EN" db-id="drpsv9d035ppf2ew50gvsxpotrevve0xdt2r"&gt;41&lt;/key&gt;&lt;/foreign-keys&gt;&lt;ref-type name="Journal Article"&gt;17&lt;/ref-type&gt;&lt;contributors&gt;&lt;authors&gt;&lt;author&gt;Salzberg, C. A.&lt;/author&gt;&lt;author&gt;Byrne, D. W.&lt;/author&gt;&lt;author&gt;Cayten, C. G.&lt;/author&gt;&lt;author&gt;van Niewerburgh, P.&lt;/author&gt;&lt;author&gt;Murphy, J. G.&lt;/author&gt;&lt;author&gt;Viehbeck, M.&lt;/author&gt;&lt;/authors&gt;&lt;/contributors&gt;&lt;titles&gt;&lt;title&gt;A new pressure ulcer risk assessment scale for individuals with spinal cord injury&lt;/title&gt;&lt;secondary-title&gt;American journal of physical medicine &amp;amp; rehabilitation / Association of Academic Physiatrists&lt;/secondary-title&gt;&lt;/titles&gt;&lt;periodical&gt;&lt;full-title&gt;American journal of physical medicine &amp;amp; rehabilitation / Association of Academic Physiatrists&lt;/full-title&gt;&lt;/periodical&gt;&lt;pages&gt;96-104&lt;/pages&gt;&lt;volume&gt;75&lt;/volume&gt;&lt;number&gt;2&lt;/number&gt;&lt;dates&gt;&lt;year&gt;1996&lt;/year&gt;&lt;pub-dates&gt;&lt;date&gt;//r&lt;/date&gt;&lt;/pub-dates&gt;&lt;/dates&gt;&lt;isbn&gt;0894-9115&lt;/isbn&gt;&lt;urls&gt;&lt;related-urls&gt;&lt;url&gt;http://view.ncbi.nlm.nih.gov/pubmed/8630201&lt;/url&gt;&lt;/related-urls&gt;&lt;/urls&gt;&lt;electronic-resource-num&gt;citeulike-article-id:10843392&lt;/electronic-resource-num&gt;&lt;/record&gt;&lt;/Cite&gt;&lt;/EndNote&gt;</w:instrText>
-      </w:r>
-      <w:r>
-        <w:fldChar w:fldCharType="separate"/>
-      </w:r>
-      <w:r>
-        <w:rPr>
-          <w:noProof/>
-        </w:rPr>
-        <w:t>[</w:t>
-      </w:r>
-      <w:hyperlink w:anchor="_ENREF_4" w:tooltip="Salzberg, 1996 #41" w:history="1">
-        <w:r>
-          <w:rPr>
-            <w:noProof/>
-          </w:rPr>
-          <w:t>4</w:t>
-        </w:r>
-      </w:hyperlink>
-      <w:r>
-        <w:rPr>
-          <w:noProof/>
-        </w:rPr>
-        <w:t>]</w:t>
-      </w:r>
-      <w:r>
-        <w:fldChar w:fldCharType="end"/>
-      </w:r>
-      <w:r>
-        <w:t>.</w:t>
-      </w:r>
-      <w:r>
-        <w:t xml:space="preserve"> While traditi</w:t>
-      </w:r>
-      <w:r>
-        <w:t>onal pressure ulcers form in a “top-to-bottom”</w:t>
-      </w:r>
-      <w:r>
-        <w:t xml:space="preserve"> pattern</w:t>
-      </w:r>
-      <w:r>
-        <w:t xml:space="preserve"> </w:t>
-      </w:r>
-      <w:r>
-        <w:t>[</w:t>
-      </w:r>
-      <w:r>
-        <w:t>??</w:t>
-      </w:r>
-      <w:r>
-        <w:t>]</w:t>
-      </w:r>
-      <w:r>
-        <w:t>, deep tissue in</w:t>
-      </w:r>
-      <w:r>
-        <w:t>juries form in a “bottom-to-top”</w:t>
-      </w:r>
-      <w:r>
-        <w:t xml:space="preserve"> pa</w:t>
-      </w:r>
-      <w:r>
-        <w:t>t</w:t>
-      </w:r>
-      <w:r>
-        <w:t>tern, whereby the inj</w:t>
-      </w:r>
-      <w:r>
-        <w:t>u</w:t>
-      </w:r>
-      <w:r>
-        <w:t>ry starts</w:t>
-      </w:r>
-      <w:r>
-        <w:t xml:space="preserve"> deep below the skin surface </w:t>
-      </w:r>
-      <w:r>
-        <w:t>–</w:t>
-      </w:r>
-      <w:r>
-        <w:t xml:space="preserve"> often at the bone-muscle interface</w:t>
-      </w:r>
-      <w:r>
-        <w:t xml:space="preserve"> </w:t>
-      </w:r>
-      <w:r>
-        <w:fldChar w:fldCharType="begin"/>
-      </w:r>
-      <w:r>
-        <w:instrText xml:space="preserve"> ADDIN EN.CITE &lt;EndNote&gt;&lt;Cite&gt;&lt;Author&gt;Kanno&lt;/Author&gt;&lt;Year&gt;2009&lt;/Year&gt;&lt;RecNum&gt;22&lt;/RecNum&gt;&lt;DisplayText&gt;[5]&lt;/DisplayText&gt;&lt;record&gt;&lt;rec-number&gt;22&lt;/rec-number&gt;&lt;foreign-keys&gt;&lt;key app="EN" db-id="drpsv9d035ppf2ew50gvsxpotrevve0xdt2r"&gt;22&lt;/key&gt;&lt;/foreign-keys&gt;&lt;ref-type name="Journal Article"&gt;17&lt;/ref-type&gt;&lt;contributors&gt;&lt;authors&gt;&lt;author&gt;Kanno, N.&lt;/author&gt;&lt;author&gt;Nakamura, T.&lt;/author&gt;&lt;author&gt;Yamanaka, M.&lt;/author&gt;&lt;author&gt;Kouda, K.&lt;/author&gt;&lt;author&gt;Nakamura, T.&lt;/author&gt;&lt;author&gt;Tajima, F.&lt;/author&gt;&lt;/authors&gt;&lt;/contributors&gt;&lt;titles&gt;&lt;title&gt;Low-echoic lesions underneath the skin in subjects with spinal-cord injury&lt;/title&gt;&lt;secondary-title&gt;Spinal cord&lt;/secondary-title&gt;&lt;/titles&gt;&lt;periodical&gt;&lt;full-title&gt;Spinal cord&lt;/full-title&gt;&lt;/periodical&gt;&lt;pages&gt;225-229&lt;/pages&gt;&lt;volume&gt;47&lt;/volume&gt;&lt;number&gt;3&lt;/number&gt;&lt;dates&gt;&lt;year&gt;2009&lt;/year&gt;&lt;pub-dates&gt;&lt;date&gt;03//&lt;/date&gt;&lt;/pub-dates&gt;&lt;/dates&gt;&lt;publisher&gt;Nature Publishing Group&lt;/publisher&gt;&lt;isbn&gt;1362-4393&lt;/isbn&gt;&lt;urls&gt;&lt;related-urls&gt;&lt;url&gt;http://dx.doi.org/10.1038/sc.2008.101&lt;/url&gt;&lt;/related-urls&gt;&lt;/urls&gt;&lt;electronic-resource-num&gt;citeulike-article-id:3097699&amp;#xD;doi: 10.1038/sc.2008.101&lt;/electronic-resource-num&gt;&lt;/record&gt;&lt;/Cite&gt;&lt;/EndNote&gt;</w:instrText>
-      </w:r>
-      <w:r>
-        <w:fldChar w:fldCharType="separate"/>
-      </w:r>
-      <w:r>
-        <w:rPr>
-          <w:noProof/>
-        </w:rPr>
-        <w:t>[</w:t>
-      </w:r>
-      <w:hyperlink w:anchor="_ENREF_5" w:tooltip="Kanno, 2009 #22" w:history="1">
-        <w:r>
-          <w:rPr>
-            <w:noProof/>
-          </w:rPr>
-          <w:t>5</w:t>
-        </w:r>
-      </w:hyperlink>
-      <w:r>
-        <w:rPr>
-          <w:noProof/>
-        </w:rPr>
-        <w:t>]</w:t>
-      </w:r>
-      <w:r>
-        <w:fldChar w:fldCharType="end"/>
-      </w:r>
-      <w:r>
-        <w:t>. This nature of not b</w:t>
-      </w:r>
-      <w:r>
-        <w:t>e</w:t>
-      </w:r>
-      <w:r>
-        <w:t xml:space="preserve">ing externally visible until the wound </w:t>
-      </w:r>
-      <w:r>
-        <w:t>has</w:t>
-      </w:r>
-      <w:r>
-        <w:t xml:space="preserve"> </w:t>
-      </w:r>
-      <w:r>
-        <w:lastRenderedPageBreak/>
-        <w:t>severely progresse</w:t>
-      </w:r>
-      <w:r>
-        <w:t>d makes deep tissue injuries ex</w:t>
-      </w:r>
-      <w:r>
-        <w:t>ceedingly</w:t>
-      </w:r>
-      <w:r>
-        <w:t xml:space="preserve"> difficult to not only d</w:t>
-      </w:r>
-      <w:r>
-        <w:t>i</w:t>
-      </w:r>
-      <w:r>
-        <w:t>agnose</w:t>
-      </w:r>
-      <w:r>
-        <w:t xml:space="preserve"> but also to prevent and tre</w:t>
-      </w:r>
-      <w:r>
-        <w:t>at.</w:t>
-      </w:r>
-    </w:p>
-    <w:p>
-      <w:pPr>
-        <w:pStyle w:val="Normalindented"/>
-      </w:pPr>
-      <w:r>
-        <w:t>As of</w:t>
-      </w:r>
-      <w:r>
-        <w:t xml:space="preserve"> the time of</w:t>
-      </w:r>
-      <w:r>
-        <w:t xml:space="preserve"> writing, there is </w:t>
-      </w:r>
-      <w:r>
-        <w:t>no clinically feasible method of detecting deep tissue injuries unti</w:t>
-      </w:r>
-      <w:r>
-        <w:t>l they begin to damage the skin—</w:t>
-      </w:r>
-      <w:r>
-        <w:t>ev</w:t>
-      </w:r>
-      <w:bookmarkStart w:id="8" w:name="_GoBack"/>
-      <w:bookmarkEnd w:id="8"/>
-      <w:r>
-        <w:t>en</w:t>
-      </w:r>
-      <w:r>
-        <w:t xml:space="preserve"> </w:t>
-      </w:r>
-      <w:r>
-        <w:t>the National Pre</w:t>
-      </w:r>
-      <w:r>
-        <w:t>s</w:t>
-      </w:r>
-      <w:r>
-        <w:t>sure Ulcer Advisory Panel</w:t>
-      </w:r>
-      <w:r>
-        <w:t>’</w:t>
-      </w:r>
-      <w:r>
-        <w:t xml:space="preserve">s description of them is largely based on their appearance after the fact </w:t>
-      </w:r>
-      <w:r>
-        <w:fldChar w:fldCharType="begin"/>
-      </w:r>
-      <w:r>
-        <w:instrText xml:space="preserve"> ADDIN EN.CITE &lt;EndNote&gt;&lt;Cite&gt;&lt;Author&gt;Black&lt;/Author&gt;&lt;Year&gt;2007&lt;/Year&gt;&lt;RecNum&gt;109&lt;/RecNum&gt;&lt;DisplayText&gt;[6]&lt;/DisplayText&gt;&lt;record&gt;&lt;rec-number&gt;109&lt;/rec-number&gt;&lt;foreign-keys&gt;&lt;key app="EN" db-id="drpsv9d035ppf2ew50gvsxpotrevve0xdt2r"&gt;109&lt;/key&gt;&lt;/foreign-keys&gt;&lt;ref-type name="Journal Article"&gt;17&lt;/ref-type&gt;&lt;contributors&gt;&lt;authors&gt;&lt;author&gt;Black, Joyce&lt;/author&gt;&lt;author&gt;Baharestani, Mona&lt;/author&gt;&lt;author&gt;Cuddigan, Janet&lt;/author&gt;&lt;author&gt;Dorner, Becky&lt;/author&gt;&lt;author&gt;Edsberg, Laura&lt;/author&gt;&lt;author&gt;Langemo, Diane&lt;/author&gt;&lt;author&gt;Posthauer, Mary Ellen&lt;/author&gt;&lt;author&gt;Ratliff, Catherine&lt;/author&gt;&lt;author&gt;Taler, George&lt;/author&gt;&lt;/authors&gt;&lt;/contributors&gt;&lt;titles&gt;&lt;title&gt;National Pressure Ulcer Advisory Panel&amp;apos;s updated pressure ulcer staging system&lt;/title&gt;&lt;secondary-title&gt;Dermatology nursing / Dermatology Nurses&amp;apos; Association&lt;/secondary-title&gt;&lt;/titles&gt;&lt;periodical&gt;&lt;full-title&gt;Dermatology nursing / Dermatology Nurses&amp;apos; Association&lt;/full-title&gt;&lt;/periodical&gt;&lt;volume&gt;19&lt;/volume&gt;&lt;number&gt;4&lt;/number&gt;&lt;keywords&gt;&lt;keyword&gt;pressure&lt;/keyword&gt;&lt;keyword&gt;staging&lt;/keyword&gt;&lt;keyword&gt;ulcer&lt;/keyword&gt;&lt;/keywords&gt;&lt;dates&gt;&lt;year&gt;2007&lt;/year&gt;&lt;pub-dates&gt;&lt;date&gt;08//&lt;/date&gt;&lt;/pub-dates&gt;&lt;/dates&gt;&lt;isbn&gt;1060-3441&lt;/isbn&gt;&lt;urls&gt;&lt;related-urls&gt;&lt;url&gt;http://view.ncbi.nlm.nih.gov/pubmed/17874603&lt;/url&gt;&lt;/related-urls&gt;&lt;/urls&gt;&lt;electronic-resource-num&gt;citeulike-article-id:9989515&lt;/electronic-resource-num&gt;&lt;/record&gt;&lt;/Cite&gt;&lt;/EndNote&gt;</w:instrText>
-      </w:r>
-      <w:r>
-        <w:fldChar w:fldCharType="separate"/>
-      </w:r>
-      <w:r>
-        <w:rPr>
-          <w:noProof/>
-        </w:rPr>
-        <w:t>[</w:t>
-      </w:r>
-      <w:hyperlink w:anchor="_ENREF_6" w:tooltip="Black, 2007 #109" w:history="1">
-        <w:r>
-          <w:rPr>
-            <w:noProof/>
-          </w:rPr>
-          <w:t>6</w:t>
-        </w:r>
-      </w:hyperlink>
-      <w:r>
-        <w:rPr>
-          <w:noProof/>
-        </w:rPr>
-        <w:t>]</w:t>
-      </w:r>
-      <w:r>
-        <w:fldChar w:fldCharType="end"/>
-      </w:r>
-      <w:r>
-        <w:t>. With our inability to detect these forming injuries and subsequen</w:t>
-      </w:r>
-      <w:r>
-        <w:t>t</w:t>
-      </w:r>
-      <w:r>
-        <w:t xml:space="preserve">ly implement deep tissue injury prevention and mitigation protocols, the injuries </w:t>
-      </w:r>
-      <w:r>
-        <w:t xml:space="preserve">may </w:t>
-      </w:r>
-      <w:r>
-        <w:t xml:space="preserve">eventually progress to form large subcutaneous cavities which eventually break through the surface and reveal themselves as stage III or IV pressure ulcers </w:t>
-      </w:r>
-      <w:r>
-        <w:fldChar w:fldCharType="begin">
-          <w:fldData xml:space="preserve">PEVuZE5vdGU+PENpdGU+PEF1dGhvcj5Cb3V0ZW48L0F1dGhvcj48WWVhcj4yMDAzPC9ZZWFyPjxS
-ZWNOdW0+MTg8L1JlY051bT48RGlzcGxheVRleHQ+WzcsIDhdPC9EaXNwbGF5VGV4dD48cmVjb3Jk
-PjxyZWMtbnVtYmVyPjE4PC9yZWMtbnVtYmVyPjxmb3JlaWduLWtleXM+PGtleSBhcHA9IkVOIiBk
-Yi1pZD0iZHJwc3Y5ZDAzNXBwZjJldzUwZ3ZzeHBvdHJldnZlMHhkdDJyIj4xODwva2V5PjwvZm9y
-ZWlnbi1rZXlzPjxyZWYtdHlwZSBuYW1lPSJKb3VybmFsIEFydGljbGUiPjE3PC9yZWYtdHlwZT48
-Y29udHJpYnV0b3JzPjxhdXRob3JzPjxhdXRob3I+Qm91dGVuLCBDYXJsaWpuPC9hdXRob3I+PGF1
-dGhvcj5Pb21lbnMsIENlZXM8L2F1dGhvcj48YXV0aG9yPkJhYWlqZW5zLCBGcmFuazwvYXV0aG9y
-PjxhdXRob3I+QmFkZXIsIERhbmllbDwvYXV0aG9yPjwvYXV0aG9ycz48L2NvbnRyaWJ1dG9ycz48
-dGl0bGVzPjx0aXRsZT5UaGUgZXRpb2xvZ3kgb2YgcHJlc3N1cmUgdWxjZXJzOiBza2luIGRlZXAg
-b3IgbXVzY2xlIGJvdW5kPzwvdGl0bGU+PHNlY29uZGFyeS10aXRsZT5BcmNoaXZlcyBvZiBwaHlz
-aWNhbCBtZWRpY2luZSBhbmQgcmVoYWJpbGl0YXRpb248L3NlY29uZGFyeS10aXRsZT48L3RpdGxl
-cz48cGVyaW9kaWNhbD48ZnVsbC10aXRsZT5BcmNoaXZlcyBvZiBwaHlzaWNhbCBtZWRpY2luZSBh
-bmQgcmVoYWJpbGl0YXRpb248L2Z1bGwtdGl0bGU+PC9wZXJpb2RpY2FsPjxwYWdlcz42MTYtNjE5
-PC9wYWdlcz48dm9sdW1lPjg0PC92b2x1bWU+PG51bWJlcj40PC9udW1iZXI+PGRhdGVzPjx5ZWFy
-PjIwMDM8L3llYXI+PHB1Yi1kYXRlcz48ZGF0ZT4wNC8vPC9kYXRlPjwvcHViLWRhdGVzPjwvZGF0
-ZXM+PGlzYm4+MDAwMy05OTkzPC9pc2JuPjx1cmxzPjxyZWxhdGVkLXVybHM+PHVybD5odHRwOi8v
-ZHguZG9pLm9yZy8xMC4xMDUzL2FwbXIuMjAwMy41MDAzODwvdXJsPjwvcmVsYXRlZC11cmxzPjwv
-dXJscz48ZWxlY3Ryb25pYy1yZXNvdXJjZS1udW0+Y2l0ZXVsaWtlLWFydGljbGUtaWQ6MTIxMDM3
-MjEmI3hEO2RvaTogMTAuMTA1My9hcG1yLjIwMDMuNTAwMzg8L2VsZWN0cm9uaWMtcmVzb3VyY2Ut
-bnVtPjwvcmVjb3JkPjwvQ2l0ZT48Q2l0ZT48QXV0aG9yPk9vbWVuczwvQXV0aG9yPjxZZWFyPjIw
-MTA8L1llYXI+PFJlY051bT44MTwvUmVjTnVtPjxyZWNvcmQ+PHJlYy1udW1iZXI+ODE8L3JlYy1u
-dW1iZXI+PGZvcmVpZ24ta2V5cz48a2V5IGFwcD0iRU4iIGRiLWlkPSJkcnBzdjlkMDM1cHBmMmV3
-NTBndnN4cG90cmV2dmUweGR0MnIiPjgxPC9rZXk+PC9mb3JlaWduLWtleXM+PHJlZi10eXBlIG5h
-bWU9IkpvdXJuYWwgQXJ0aWNsZSI+MTc8L3JlZi10eXBlPjxjb250cmlidXRvcnM+PGF1dGhvcnM+
-PGF1dGhvcj5Pb21lbnMsIEMuIFcuPC9hdXRob3I+PGF1dGhvcj5Mb2VyYWtrZXIsIFNhbmRyYTwv
-YXV0aG9yPjxhdXRob3I+QmFkZXIsIEQuIEwuPC9hdXRob3I+PC9hdXRob3JzPjwvY29udHJpYnV0
-b3JzPjx0aXRsZXM+PHRpdGxlPlRoZSBpbXBvcnRhbmNlIG9mIGludGVybmFsIHN0cmFpbiBhcyBv
-cHBvc2VkIHRvIGludGVyZmFjZSBwcmVzc3VyZSBpbiB0aGUgcHJldmVudGlvbiBvZiBwcmVzc3Vy
-ZSByZWxhdGVkIGRlZXAgdGlzc3VlIGluanVyeTwvdGl0bGU+PHNlY29uZGFyeS10aXRsZT5Kb3Vy
-bmFsIG9mIHRpc3N1ZSB2aWFiaWxpdHk8L3NlY29uZGFyeS10aXRsZT48L3RpdGxlcz48cGVyaW9k
-aWNhbD48ZnVsbC10aXRsZT5Kb3VybmFsIG9mIHRpc3N1ZSB2aWFiaWxpdHk8L2Z1bGwtdGl0bGU+
-PC9wZXJpb2RpY2FsPjxwYWdlcz4zNS00MjwvcGFnZXM+PHZvbHVtZT4xOTwvdm9sdW1lPjxudW1i
-ZXI+MjwvbnVtYmVyPjxkYXRlcz48eWVhcj4yMDEwPC95ZWFyPjxwdWItZGF0ZXM+PGRhdGU+MDUv
-LzwvZGF0ZT48L3B1Yi1kYXRlcz48L2RhdGVzPjxpc2JuPjA5NjUtMjA2WDwvaXNibj48dXJscz48
-cmVsYXRlZC11cmxzPjx1cmw+aHR0cDovL2R4LmRvaS5vcmcvMTAuMTAxNi9qLmp0di4yMDA5LjEx
-LjAwMjwvdXJsPjwvcmVsYXRlZC11cmxzPjwvdXJscz48ZWxlY3Ryb25pYy1yZXNvdXJjZS1udW0+
-Y2l0ZXVsaWtlLWFydGljbGUtaWQ6OTk5NzIwMyYjeEQ7ZG9pOiAxMC4xMDE2L2ouanR2LjIwMDku
-MTEuMDAyPC9lbGVjdHJvbmljLXJlc291cmNlLW51bT48L3JlY29yZD48L0NpdGU+PC9FbmROb3Rl
-PgB=
-</w:fldData>
-        </w:fldChar>
-      </w:r>
-      <w:r>
-        <w:instrText xml:space="preserve"> ADDIN EN.CITE </w:instrText>
-      </w:r>
-      <w:r>
-        <w:fldChar w:fldCharType="begin">
-          <w:fldData xml:space="preserve">PEVuZE5vdGU+PENpdGU+PEF1dGhvcj5Cb3V0ZW48L0F1dGhvcj48WWVhcj4yMDAzPC9ZZWFyPjxS
-ZWNOdW0+MTg8L1JlY051bT48RGlzcGxheVRleHQ+WzcsIDhdPC9EaXNwbGF5VGV4dD48cmVjb3Jk
-PjxyZWMtbnVtYmVyPjE4PC9yZWMtbnVtYmVyPjxmb3JlaWduLWtleXM+PGtleSBhcHA9IkVOIiBk
-Yi1pZD0iZHJwc3Y5ZDAzNXBwZjJldzUwZ3ZzeHBvdHJldnZlMHhkdDJyIj4xODwva2V5PjwvZm9y
-ZWlnbi1rZXlzPjxyZWYtdHlwZSBuYW1lPSJKb3VybmFsIEFydGljbGUiPjE3PC9yZWYtdHlwZT48
-Y29udHJpYnV0b3JzPjxhdXRob3JzPjxhdXRob3I+Qm91dGVuLCBDYXJsaWpuPC9hdXRob3I+PGF1
-dGhvcj5Pb21lbnMsIENlZXM8L2F1dGhvcj48YXV0aG9yPkJhYWlqZW5zLCBGcmFuazwvYXV0aG9y
-PjxhdXRob3I+QmFkZXIsIERhbmllbDwvYXV0aG9yPjwvYXV0aG9ycz48L2NvbnRyaWJ1dG9ycz48
-dGl0bGVzPjx0aXRsZT5UaGUgZXRpb2xvZ3kgb2YgcHJlc3N1cmUgdWxjZXJzOiBza2luIGRlZXAg
-b3IgbXVzY2xlIGJvdW5kPzwvdGl0bGU+PHNlY29uZGFyeS10aXRsZT5BcmNoaXZlcyBvZiBwaHlz
-aWNhbCBtZWRpY2luZSBhbmQgcmVoYWJpbGl0YXRpb248L3NlY29uZGFyeS10aXRsZT48L3RpdGxl
-cz48cGVyaW9kaWNhbD48ZnVsbC10aXRsZT5BcmNoaXZlcyBvZiBwaHlzaWNhbCBtZWRpY2luZSBh
-bmQgcmVoYWJpbGl0YXRpb248L2Z1bGwtdGl0bGU+PC9wZXJpb2RpY2FsPjxwYWdlcz42MTYtNjE5
-PC9wYWdlcz48dm9sdW1lPjg0PC92b2x1bWU+PG51bWJlcj40PC9udW1iZXI+PGRhdGVzPjx5ZWFy
-PjIwMDM8L3llYXI+PHB1Yi1kYXRlcz48ZGF0ZT4wNC8vPC9kYXRlPjwvcHViLWRhdGVzPjwvZGF0
-ZXM+PGlzYm4+MDAwMy05OTkzPC9pc2JuPjx1cmxzPjxyZWxhdGVkLXVybHM+PHVybD5odHRwOi8v
-ZHguZG9pLm9yZy8xMC4xMDUzL2FwbXIuMjAwMy41MDAzODwvdXJsPjwvcmVsYXRlZC11cmxzPjwv
-dXJscz48ZWxlY3Ryb25pYy1yZXNvdXJjZS1udW0+Y2l0ZXVsaWtlLWFydGljbGUtaWQ6MTIxMDM3
-MjEmI3hEO2RvaTogMTAuMTA1My9hcG1yLjIwMDMuNTAwMzg8L2VsZWN0cm9uaWMtcmVzb3VyY2Ut
-bnVtPjwvcmVjb3JkPjwvQ2l0ZT48Q2l0ZT48QXV0aG9yPk9vbWVuczwvQXV0aG9yPjxZZWFyPjIw
-MTA8L1llYXI+PFJlY051bT44MTwvUmVjTnVtPjxyZWNvcmQ+PHJlYy1udW1iZXI+ODE8L3JlYy1u
-dW1iZXI+PGZvcmVpZ24ta2V5cz48a2V5IGFwcD0iRU4iIGRiLWlkPSJkcnBzdjlkMDM1cHBmMmV3
-NTBndnN4cG90cmV2dmUweGR0MnIiPjgxPC9rZXk+PC9mb3JlaWduLWtleXM+PHJlZi10eXBlIG5h
-bWU9IkpvdXJuYWwgQXJ0aWNsZSI+MTc8L3JlZi10eXBlPjxjb250cmlidXRvcnM+PGF1dGhvcnM+
-PGF1dGhvcj5Pb21lbnMsIEMuIFcuPC9hdXRob3I+PGF1dGhvcj5Mb2VyYWtrZXIsIFNhbmRyYTwv
-YXV0aG9yPjxhdXRob3I+QmFkZXIsIEQuIEwuPC9hdXRob3I+PC9hdXRob3JzPjwvY29udHJpYnV0
-b3JzPjx0aXRsZXM+PHRpdGxlPlRoZSBpbXBvcnRhbmNlIG9mIGludGVybmFsIHN0cmFpbiBhcyBv
-cHBvc2VkIHRvIGludGVyZmFjZSBwcmVzc3VyZSBpbiB0aGUgcHJldmVudGlvbiBvZiBwcmVzc3Vy
-ZSByZWxhdGVkIGRlZXAgdGlzc3VlIGluanVyeTwvdGl0bGU+PHNlY29uZGFyeS10aXRsZT5Kb3Vy
-bmFsIG9mIHRpc3N1ZSB2aWFiaWxpdHk8L3NlY29uZGFyeS10aXRsZT48L3RpdGxlcz48cGVyaW9k
-aWNhbD48ZnVsbC10aXRsZT5Kb3VybmFsIG9mIHRpc3N1ZSB2aWFiaWxpdHk8L2Z1bGwtdGl0bGU+
-PC9wZXJpb2RpY2FsPjxwYWdlcz4zNS00MjwvcGFnZXM+PHZvbHVtZT4xOTwvdm9sdW1lPjxudW1i
-ZXI+MjwvbnVtYmVyPjxkYXRlcz48eWVhcj4yMDEwPC95ZWFyPjxwdWItZGF0ZXM+PGRhdGU+MDUv
-LzwvZGF0ZT48L3B1Yi1kYXRlcz48L2RhdGVzPjxpc2JuPjA5NjUtMjA2WDwvaXNibj48dXJscz48
-cmVsYXRlZC11cmxzPjx1cmw+aHR0cDovL2R4LmRvaS5vcmcvMTAuMTAxNi9qLmp0di4yMDA5LjEx
-LjAwMjwvdXJsPjwvcmVsYXRlZC11cmxzPjwvdXJscz48ZWxlY3Ryb25pYy1yZXNvdXJjZS1udW0+
-Y2l0ZXVsaWtlLWFydGljbGUtaWQ6OTk5NzIwMyYjeEQ7ZG9pOiAxMC4xMDE2L2ouanR2LjIwMDku
-MTEuMDAyPC9lbGVjdHJvbmljLXJlc291cmNlLW51bT48L3JlY29yZD48L0NpdGU+PC9FbmROb3Rl
-PgB=
-</w:fldData>
-        </w:fldChar>
-      </w:r>
-      <w:r>
-        <w:instrText xml:space="preserve"> ADDIN EN.CITE.DATA </w:instrText>
-      </w:r>
-      <w:r>
-        <w:fldChar w:fldCharType="end"/>
-      </w:r>
-      <w:r>
-        <w:fldChar w:fldCharType="separate"/>
-      </w:r>
-      <w:r>
-        <w:rPr>
-          <w:noProof/>
-        </w:rPr>
-        <w:t>[</w:t>
-      </w:r>
-      <w:hyperlink w:anchor="_ENREF_7" w:tooltip="Bouten, 2003 #18" w:history="1">
-        <w:r>
-          <w:rPr>
-            <w:noProof/>
-          </w:rPr>
-          <w:t>7</w:t>
-        </w:r>
-      </w:hyperlink>
-      <w:r>
-        <w:rPr>
-          <w:noProof/>
-        </w:rPr>
-        <w:t xml:space="preserve">, </w:t>
-      </w:r>
-      <w:hyperlink w:anchor="_ENREF_8" w:tooltip="Oomens, 2010 #81" w:history="1">
-        <w:r>
-          <w:rPr>
-            <w:noProof/>
-          </w:rPr>
-          <w:t>8</w:t>
-        </w:r>
-      </w:hyperlink>
-      <w:r>
-        <w:rPr>
-          <w:noProof/>
-        </w:rPr>
-        <w:t>]</w:t>
-      </w:r>
-      <w:r>
-        <w:fldChar w:fldCharType="end"/>
-      </w:r>
-      <w:r>
-        <w:t>.</w:t>
-      </w:r>
-      <w:r>
-        <w:t xml:space="preserve"> </w:t>
-      </w:r>
-      <w:r>
-        <w:rPr>
-          <w:rStyle w:val="CommentReference"/>
-        </w:rPr>
-        <w:commentReference w:id="9"/>
-      </w:r>
-    </w:p>
-    <w:p>
-      <w:pPr>
-        <w:pStyle w:val="Heading2"/>
-      </w:pPr>
-      <w:bookmarkStart w:id="10" w:name="_Toc363510648"/>
-      <w:r>
-        <w:t>Methodology</w:t>
-      </w:r>
-      <w:bookmarkEnd w:id="10"/>
-    </w:p>
-    <w:p>
-      <w:r>
-        <w:t xml:space="preserve">In order to investigate the use of ultrasound elastography for the detection of deep tissue injuries, the technology must </w:t>
-      </w:r>
-      <w:r>
-        <w:t xml:space="preserve">first </w:t>
-      </w:r>
-      <w:r>
-        <w:t>be characterised</w:t>
-      </w:r>
-      <w:r>
-        <w:t xml:space="preserve"> and fully understood</w:t>
-      </w:r>
-      <w:r>
-        <w:t xml:space="preserve">. </w:t>
-      </w:r>
-      <w:r>
-        <w:t xml:space="preserve">While </w:t>
-      </w:r>
-      <w:r>
-        <w:t xml:space="preserve">traditional experimentation provides an opportunity to </w:t>
-      </w:r>
-      <w:r>
-        <w:t>work with physical subjects</w:t>
-      </w:r>
-      <w:r>
-        <w:t xml:space="preserve"> it can be severely limiting as absolute control over all investigated param</w:t>
-      </w:r>
-      <w:r>
-        <w:t>e</w:t>
-      </w:r>
-      <w:r>
-        <w:t>ters is relinquished.</w:t>
-      </w:r>
-      <w:r>
-        <w:t xml:space="preserve"> </w:t>
-      </w:r>
-      <w:r>
-        <w:t>Further, subj</w:t>
-      </w:r>
-      <w:r>
-        <w:t>ect recruitment may present an i</w:t>
+      <w:bookmarkStart w:id="11" w:name="_Toc363510649"/>
+      <w:r>
+        <w:t>Thesis Outline</w:t>
+      </w:r>
+      <w:bookmarkEnd w:id="11"/>
+    </w:p>
+    <w:p>
+      <w:r>
+        <w:t>In this wo</w:t>
+      </w:r>
+      <w:r>
+        <w:t>rk, three methods of ultrasonic elastogram image formation have been i</w:t>
       </w:r>
       <w:r>
         <w:t>n</w:t>
       </w:r>
       <w:r>
-        <w:t>surmountable barrier to the study’s execution.</w:t>
-      </w:r>
-      <w:r>
-        <w:t xml:space="preserve"> As such, in this exploratory work, various numer</w:t>
-      </w:r>
-      <w:r>
-        <w:t>i</w:t>
-      </w:r>
-      <w:r>
-        <w:t>cal models of the technology have been utilised to investigate the controlled effect of a broad number of parameters</w:t>
-      </w:r>
-      <w:r>
-        <w:t xml:space="preserve"> relating to each technol</w:t>
-      </w:r>
-      <w:r>
-        <w:t>o</w:t>
-      </w:r>
-      <w:r>
-        <w:t>gy.</w:t>
-      </w:r>
-      <w:r>
-        <w:t xml:space="preserve"> Specifically, finite-element models of ultrasonic wave prop</w:t>
-      </w:r>
-      <w:r>
-        <w:t>a</w:t>
-      </w:r>
-      <w:r>
-        <w:t xml:space="preserve">gation in heterogeneous soft tissues have been developed. </w:t>
-      </w:r>
-      <w:commentRangeStart w:id="11"/>
-      <w:r>
-        <w:t>These models were coupled with various tissue strain estim</w:t>
-      </w:r>
-      <w:r>
-        <w:t>a</w:t>
-      </w:r>
-      <w:r>
-        <w:t>tion algorithms and utili</w:t>
-      </w:r>
-      <w:r>
-        <w:t>s</w:t>
-      </w:r>
-      <w:r>
-        <w:t xml:space="preserve">ed to carry out parametric studies </w:t>
-      </w:r>
-      <w:r>
-        <w:t>on the detection se</w:t>
-      </w:r>
-      <w:r>
-        <w:t>n</w:t>
-      </w:r>
-      <w:r>
-        <w:t>si</w:t>
-      </w:r>
-      <w:r>
-        <w:t xml:space="preserve">tivity </w:t>
-      </w:r>
-      <w:r>
-        <w:lastRenderedPageBreak/>
-        <w:t>of ultrasound elastography with respect to various lesion and technological param</w:t>
-      </w:r>
-      <w:r>
-        <w:t>e</w:t>
-      </w:r>
-      <w:r>
-        <w:t>ters.</w:t>
-      </w:r>
-      <w:commentRangeEnd w:id="11"/>
-      <w:r>
-        <w:rPr>
-          <w:rStyle w:val="CommentReference"/>
-        </w:rPr>
-        <w:commentReference w:id="11"/>
-      </w:r>
-    </w:p>
-    <w:p>
-      <w:pPr>
-        <w:pStyle w:val="Heading2"/>
-      </w:pPr>
-      <w:bookmarkStart w:id="12" w:name="_Toc363510649"/>
-      <w:r>
-        <w:t>Thesis Outline</w:t>
-      </w:r>
-      <w:bookmarkEnd w:id="12"/>
-    </w:p>
-    <w:p>
-      <w:r>
-        <w:t>In this wo</w:t>
-      </w:r>
-      <w:r>
-        <w:t>rk, three methods of ultrasonic elastogram image formation have been i</w:t>
-      </w:r>
-      <w:r>
-        <w:t>n</w:t>
-      </w:r>
-      <w:r>
-        <w:t>vestiga</w:t>
-      </w:r>
-      <w:r>
-        <w:t>t</w:t>
-      </w:r>
-      <w:r>
-        <w:t>ed: quasi-static ultrasound elastography, acoustic radiation force impulse imaging, and shear wave speed quantification. While all three methods may be used to interrogate tissue stiffness utilising the pri</w:t>
-      </w:r>
-      <w:r>
-        <w:t>n</w:t>
-      </w:r>
-      <w:r>
-        <w:t>ciples of ultrasound physics</w:t>
+        <w:t>vestigated: quasi-static ultrasound elastography, acoustic radiation force impulse imaging, and shear wave speed quantification. While all three methods may be used to interrogate tissue stiffness utilising the principles of ultrasound physics</w:t>
       </w:r>
     </w:p>
     <w:p/>
@@ -4921,115 +4532,120 @@
       <w:pPr>
         <w:pStyle w:val="Heading1"/>
       </w:pPr>
-      <w:bookmarkStart w:id="13" w:name="_Toc363510650"/>
+      <w:bookmarkStart w:id="12" w:name="_Toc363510650"/>
       <w:r>
         <w:lastRenderedPageBreak/>
         <w:t>Literature Review</w:t>
       </w:r>
+      <w:bookmarkEnd w:id="12"/>
+    </w:p>
+    <w:p>
+      <w:pPr>
+        <w:pStyle w:val="Heading2"/>
+      </w:pPr>
+      <w:bookmarkStart w:id="13" w:name="_Toc363510651"/>
+      <w:r>
+        <w:t>Introduction</w:t>
+      </w:r>
       <w:bookmarkEnd w:id="13"/>
     </w:p>
     <w:p>
       <w:pPr>
         <w:pStyle w:val="Heading2"/>
       </w:pPr>
-      <w:bookmarkStart w:id="14" w:name="_Toc363510651"/>
-      <w:r>
-        <w:t>Introduction</w:t>
+      <w:bookmarkStart w:id="14" w:name="_Toc363510652"/>
+      <w:r>
+        <w:t>Deep Tissue Injuries</w:t>
       </w:r>
       <w:bookmarkEnd w:id="14"/>
     </w:p>
     <w:p>
       <w:pPr>
+        <w:pStyle w:val="Heading3"/>
+      </w:pPr>
+      <w:bookmarkStart w:id="15" w:name="_Toc363510653"/>
+      <w:r>
+        <w:t>Aetiology</w:t>
+      </w:r>
+      <w:bookmarkEnd w:id="15"/>
+    </w:p>
+    <w:p>
+      <w:pPr>
+        <w:pStyle w:val="Heading3"/>
+      </w:pPr>
+      <w:bookmarkStart w:id="16" w:name="_Toc363510654"/>
+      <w:r>
+        <w:t>Treatment</w:t>
+      </w:r>
+      <w:bookmarkEnd w:id="16"/>
+      <w:r>
+        <w:t xml:space="preserve"> </w:t>
+      </w:r>
+    </w:p>
+    <w:p>
+      <w:pPr>
+        <w:pStyle w:val="Heading3"/>
+      </w:pPr>
+      <w:bookmarkStart w:id="17" w:name="_Toc363510655"/>
+      <w:r>
+        <w:t>Detection</w:t>
+      </w:r>
+      <w:bookmarkEnd w:id="17"/>
+    </w:p>
+    <w:p>
+      <w:pPr>
         <w:pStyle w:val="Heading2"/>
       </w:pPr>
-      <w:bookmarkStart w:id="15" w:name="_Toc363510652"/>
-      <w:r>
-        <w:t>Deep Tissue Injuries</w:t>
-      </w:r>
-      <w:bookmarkEnd w:id="15"/>
+      <w:bookmarkStart w:id="18" w:name="_Toc363510656"/>
+      <w:r>
+        <w:t>Ultrasound Elastography</w:t>
+      </w:r>
+      <w:bookmarkEnd w:id="18"/>
     </w:p>
     <w:p>
       <w:pPr>
         <w:pStyle w:val="Heading3"/>
       </w:pPr>
-      <w:bookmarkStart w:id="16" w:name="_Toc363510653"/>
-      <w:r>
-        <w:t>Aetiology</w:t>
-      </w:r>
-      <w:bookmarkEnd w:id="16"/>
+      <w:bookmarkStart w:id="19" w:name="_Toc363510657"/>
+      <w:r>
+        <w:t>Quasi-Static Ultrasound Elastography</w:t>
+      </w:r>
+      <w:bookmarkEnd w:id="19"/>
     </w:p>
     <w:p>
       <w:pPr>
         <w:pStyle w:val="Heading3"/>
       </w:pPr>
-      <w:bookmarkStart w:id="17" w:name="_Toc363510654"/>
-      <w:r>
-        <w:t>Treatment</w:t>
-      </w:r>
-      <w:bookmarkEnd w:id="17"/>
-      <w:r>
-        <w:t xml:space="preserve"> </w:t>
-      </w:r>
+      <w:bookmarkStart w:id="20" w:name="_Toc363510658"/>
+      <w:r>
+        <w:t>Acoustic Radiation Force Impulse Imaging</w:t>
+      </w:r>
+      <w:bookmarkEnd w:id="20"/>
     </w:p>
     <w:p>
       <w:pPr>
         <w:pStyle w:val="Heading3"/>
       </w:pPr>
-      <w:bookmarkStart w:id="18" w:name="_Toc363510655"/>
-      <w:r>
-        <w:t>Detection</w:t>
-      </w:r>
-      <w:bookmarkEnd w:id="18"/>
+      <w:bookmarkStart w:id="21" w:name="_Toc363510659"/>
+      <w:r>
+        <w:t>Shear Wave Speed Quantification</w:t>
+      </w:r>
+      <w:bookmarkEnd w:id="21"/>
     </w:p>
     <w:p>
       <w:pPr>
         <w:pStyle w:val="Heading2"/>
       </w:pPr>
-      <w:bookmarkStart w:id="19" w:name="_Toc363510656"/>
-      <w:r>
-        <w:t>Ultrasound Elastography</w:t>
-      </w:r>
-      <w:bookmarkEnd w:id="19"/>
-    </w:p>
-    <w:p>
-      <w:pPr>
-        <w:pStyle w:val="Heading3"/>
-      </w:pPr>
-      <w:bookmarkStart w:id="20" w:name="_Toc363510657"/>
-      <w:r>
-        <w:t>Quasi-Static Ultrasound Elastography</w:t>
-      </w:r>
-      <w:bookmarkEnd w:id="20"/>
-    </w:p>
-    <w:p>
-      <w:pPr>
-        <w:pStyle w:val="Heading3"/>
-      </w:pPr>
-      <w:bookmarkStart w:id="21" w:name="_Toc363510658"/>
-      <w:r>
-        <w:t>Acoustic Radiation Force Impulse Imaging</w:t>
-      </w:r>
-      <w:bookmarkEnd w:id="21"/>
-    </w:p>
-    <w:p>
-      <w:pPr>
-        <w:pStyle w:val="Heading3"/>
-      </w:pPr>
-      <w:bookmarkStart w:id="22" w:name="_Toc363510659"/>
-      <w:r>
-        <w:t>Shear Wave Speed Quantification</w:t>
+      <w:bookmarkStart w:id="22" w:name="_Toc363510660"/>
+      <w:r>
+        <w:t>Numerical Characterisation / Finite Element Model</w:t>
+      </w:r>
+      <w:bookmarkStart w:id="23" w:name="_GoBack"/>
+      <w:bookmarkEnd w:id="23"/>
+      <w:r>
+        <w:t>ling</w:t>
       </w:r>
       <w:bookmarkEnd w:id="22"/>
-    </w:p>
-    <w:p>
-      <w:pPr>
-        <w:pStyle w:val="Heading2"/>
-      </w:pPr>
-      <w:bookmarkStart w:id="23" w:name="_Toc363510660"/>
-      <w:r>
-        <w:t>Numerical Characterisation / Finite Element Modelling</w:t>
-      </w:r>
-      <w:bookmarkEnd w:id="23"/>
     </w:p>
     <w:p>
       <w:pPr>
@@ -5060,13 +4676,7 @@
         <w:t>a</w:t>
       </w:r>
       <w:r>
-        <w:t>sound Ela</w:t>
-      </w:r>
-      <w:r>
-        <w:t>s</w:t>
-      </w:r>
-      <w:r>
-        <w:t>tography</w:t>
+        <w:t>sound Elastography</w:t>
       </w:r>
       <w:bookmarkEnd w:id="25"/>
     </w:p>
@@ -5102,13 +4712,7 @@
         <w:t>e</w:t>
       </w:r>
       <w:r>
-        <w:t>neous Soft Ti</w:t>
-      </w:r>
-      <w:r>
-        <w:t>s</w:t>
-      </w:r>
-      <w:r>
-        <w:t>sue</w:t>
+        <w:t>neous Soft Tissue</w:t>
       </w:r>
       <w:bookmarkEnd w:id="28"/>
     </w:p>
@@ -5191,13 +4795,7 @@
         <w:t>s</w:t>
       </w:r>
       <w:r>
-        <w:t>ation of Acoustic Radiation Force I</w:t>
-      </w:r>
-      <w:r>
-        <w:t>m</w:t>
-      </w:r>
-      <w:r>
-        <w:t>pulse Imaging</w:t>
+        <w:t>ation of Acoustic Radiation Force Impulse Imaging</w:t>
       </w:r>
       <w:bookmarkEnd w:id="34"/>
     </w:p>
@@ -5250,13 +4848,7 @@
         <w:t>r</w:t>
       </w:r>
       <w:r>
-        <w:t>tial di</w:t>
-      </w:r>
-      <w:r>
-        <w:t>f</w:t>
-      </w:r>
-      <w:r>
-        <w:t>f</w:t>
+        <w:t>tial diff</w:t>
       </w:r>
       <w:r>
         <w:t>erential equations given in</w:t>
@@ -5271,7 +4863,10 @@
         <w:fldChar w:fldCharType="begin"/>
       </w:r>
       <w:r>
-        <w:instrText xml:space="preserve"> REF R_eq_650E91664D974C0DB34F83FA15BF09FF \* MERGEFORMAT </w:instrText>
+        <w:instrText xml:space="preserve"> REF R_eq_650E91664D974C0DB34F83FA15BF09FF \* </w:instrText>
+      </w:r>
+      <w:r>
+        <w:instrText xml:space="preserve">MERGEFORMAT </w:instrText>
       </w:r>
       <w:r>
         <w:fldChar w:fldCharType="separate"/>
@@ -5472,7 +5067,7 @@
           <v:shape id="_x0000_i1025" type="#_x0000_t75" style="width:56.25pt;height:27.75pt" o:ole="">
             <v:imagedata r:id="rId10" o:title=""/>
           </v:shape>
-          <o:OLEObject Type="Embed" ProgID="Equation.Ribbit" ShapeID="_x0000_i1025" DrawAspect="Content" ObjectID="_1437256297" r:id="rId11"/>
+          <o:OLEObject Type="Embed" ProgID="Equation.Ribbit" ShapeID="_x0000_i1025" DrawAspect="Content" ObjectID="_1437334270" r:id="rId11"/>
         </w:object>
       </w:r>
       <w:r>
@@ -5560,10 +5155,10 @@
         <w:fldChar w:fldCharType="begin"/>
       </w:r>
       <w:r>
-        <w:instrText xml:space="preserve"> </w:instrText>
-      </w:r>
-      <w:r>
-        <w:instrText xml:space="preserve">SEQ EqSection \c \* arabic </w:instrText>
+        <w:instrText xml:space="preserve"> SEQ EqSection \c \* arab</w:instrText>
+      </w:r>
+      <w:r>
+        <w:instrText xml:space="preserve">ic </w:instrText>
       </w:r>
       <w:r>
         <w:fldChar w:fldCharType="separate"/>
@@ -5676,7 +5271,7 @@
           <v:shape id="_x0000_i1026" type="#_x0000_t75" style="width:65.25pt;height:23.25pt" o:ole="">
             <v:imagedata r:id="rId12" o:title=""/>
           </v:shape>
-          <o:OLEObject Type="Embed" ProgID="Equation.Ribbit" ShapeID="_x0000_i1026" DrawAspect="Content" ObjectID="_1437256298" r:id="rId13"/>
+          <o:OLEObject Type="Embed" ProgID="Equation.Ribbit" ShapeID="_x0000_i1026" DrawAspect="Content" ObjectID="_1437334271" r:id="rId13"/>
         </w:object>
       </w:r>
       <w:r>
@@ -5837,7 +5432,7 @@
           <v:shape id="_x0000_i1027" type="#_x0000_t75" style="width:33pt;height:12.75pt" o:ole="">
             <v:imagedata r:id="rId14" o:title=""/>
           </v:shape>
-          <o:OLEObject Type="Embed" ProgID="Equation.Ribbit" ShapeID="_x0000_i1027" DrawAspect="Content" ObjectID="_1437256299" r:id="rId15"/>
+          <o:OLEObject Type="Embed" ProgID="Equation.Ribbit" ShapeID="_x0000_i1027" DrawAspect="Content" ObjectID="_1437334272" r:id="rId15"/>
         </w:object>
       </w:r>
       <w:r>
@@ -6015,13 +5610,7 @@
         <w:t>s</w:t>
       </w:r>
       <w:r>
-        <w:t>ation of Shear Wave Speed Quantific</w:t>
-      </w:r>
-      <w:r>
-        <w:t>a</w:t>
-      </w:r>
-      <w:r>
-        <w:t>tion</w:t>
+        <w:t>ation of Shear Wave Speed Quantification</w:t>
       </w:r>
       <w:bookmarkEnd w:id="39"/>
     </w:p>
@@ -6087,207 +5676,6 @@
         <w:t>Bibliography</w:t>
       </w:r>
       <w:bookmarkEnd w:id="45"/>
-    </w:p>
-    <w:p>
-      <w:pPr>
-        <w:pStyle w:val="EndNoteBibliography"/>
-        <w:ind w:left="560" w:hanging="560"/>
-      </w:pPr>
-      <w:r>
-        <w:fldChar w:fldCharType="begin"/>
-      </w:r>
-      <w:r>
-        <w:instrText xml:space="preserve"> ADDIN EN.REFLIST </w:instrText>
-      </w:r>
-      <w:r>
-        <w:fldChar w:fldCharType="separate"/>
-      </w:r>
-      <w:bookmarkStart w:id="46" w:name="_ENREF_1"/>
-      <w:r>
-        <w:t>[1]</w:t>
-      </w:r>
-      <w:r>
-        <w:tab/>
-        <w:t xml:space="preserve">A. Gefen, “Deep tissue injury from a bioengineering point of view,” </w:t>
-      </w:r>
-      <w:r>
-        <w:rPr>
-          <w:i/>
-        </w:rPr>
-        <w:t>Ostomy/wound management,</w:t>
-      </w:r>
-      <w:r>
-        <w:t xml:space="preserve"> vol. 55, no. 4, pp. 26-36, 04//, 2009.</w:t>
-      </w:r>
-      <w:bookmarkEnd w:id="46"/>
-    </w:p>
-    <w:p>
-      <w:pPr>
-        <w:pStyle w:val="EndNoteBibliography"/>
-        <w:ind w:left="560" w:hanging="560"/>
-      </w:pPr>
-      <w:bookmarkStart w:id="47" w:name="_ENREF_2"/>
-      <w:r>
-        <w:t>[2]</w:t>
-      </w:r>
-      <w:r>
-        <w:tab/>
-        <w:t xml:space="preserve">J. Black, M. M. Baharestani, J. Cuddigan, B. Dorner, L. Edsberg, D. Langemo, M. E. Posthauer, C. Ratliff, and G. Taler, “National Pressure Ulcer Advisory Panel's updated pressure ulcer staging system,” </w:t>
-      </w:r>
-      <w:r>
-        <w:rPr>
-          <w:i/>
-        </w:rPr>
-        <w:t>Advances in skin &amp; wound care,</w:t>
-      </w:r>
-      <w:r>
-        <w:t xml:space="preserve"> vol. 20, no. 5, pp. 269-274, 05//, 2007.</w:t>
-      </w:r>
-      <w:bookmarkEnd w:id="47"/>
-    </w:p>
-    <w:p>
-      <w:pPr>
-        <w:pStyle w:val="EndNoteBibliography"/>
-        <w:ind w:left="560" w:hanging="560"/>
-      </w:pPr>
-      <w:bookmarkStart w:id="48" w:name="_ENREF_3"/>
-      <w:r>
-        <w:t>[3]</w:t>
-      </w:r>
-      <w:r>
-        <w:tab/>
-        <w:t xml:space="preserve">R. M. Allman, P. S. Goode, M. M. Patrick, N. Burst, and A. A. Bartolucci, “Pressure ulcer risk factors among hospitalized patients with activity limitation,” </w:t>
-      </w:r>
-      <w:r>
-        <w:rPr>
-          <w:i/>
-        </w:rPr>
-        <w:t>JAMA : the journal of the American Medical Association,</w:t>
-      </w:r>
-      <w:r>
-        <w:t xml:space="preserve"> vol. 273, no. 11, pp. 865-870, 03/15/, 1995.</w:t>
-      </w:r>
-      <w:bookmarkEnd w:id="48"/>
-    </w:p>
-    <w:p>
-      <w:pPr>
-        <w:pStyle w:val="EndNoteBibliography"/>
-        <w:ind w:left="560" w:hanging="560"/>
-      </w:pPr>
-      <w:bookmarkStart w:id="49" w:name="_ENREF_4"/>
-      <w:r>
-        <w:t>[4]</w:t>
-      </w:r>
-      <w:r>
-        <w:tab/>
-        <w:t xml:space="preserve">C. A. Salzberg, D. W. Byrne, C. G. Cayten, P. van Niewerburgh, J. G. Murphy, and M. Viehbeck, “A new pressure ulcer risk assessment scale for individuals with spinal cord injury,” </w:t>
-      </w:r>
-      <w:r>
-        <w:rPr>
-          <w:i/>
-        </w:rPr>
-        <w:t>American journal of physical medicine &amp; rehabilitation / Association of Academic Physiatrists,</w:t>
-      </w:r>
-      <w:r>
-        <w:t xml:space="preserve"> vol. 75, no. 2, pp. 96-104, //r, 1996.</w:t>
-      </w:r>
-      <w:bookmarkEnd w:id="49"/>
-    </w:p>
-    <w:p>
-      <w:pPr>
-        <w:pStyle w:val="EndNoteBibliography"/>
-        <w:ind w:left="560" w:hanging="560"/>
-      </w:pPr>
-      <w:bookmarkStart w:id="50" w:name="_ENREF_5"/>
-      <w:r>
-        <w:t>[5]</w:t>
-      </w:r>
-      <w:r>
-        <w:tab/>
-        <w:t xml:space="preserve">N. Kanno, T. Nakamura, M. Yamanaka, K. Kouda, T. Nakamura, and F. Tajima, “Low-echoic lesions underneath the skin in subjects with spinal-cord injury,” </w:t>
-      </w:r>
-      <w:r>
-        <w:rPr>
-          <w:i/>
-        </w:rPr>
-        <w:t>Spinal cord,</w:t>
-      </w:r>
-      <w:r>
-        <w:t xml:space="preserve"> vol. 47, no. 3, pp. 225-229, 03//, 2009.</w:t>
-      </w:r>
-      <w:bookmarkEnd w:id="50"/>
-    </w:p>
-    <w:p>
-      <w:pPr>
-        <w:pStyle w:val="EndNoteBibliography"/>
-        <w:ind w:left="560" w:hanging="560"/>
-      </w:pPr>
-      <w:bookmarkStart w:id="51" w:name="_ENREF_6"/>
-      <w:r>
-        <w:t>[6]</w:t>
-      </w:r>
-      <w:r>
-        <w:tab/>
-        <w:t xml:space="preserve">J. Black, M. Baharestani, J. Cuddigan, B. Dorner, L. Edsberg, D. Langemo, M. E. Posthauer, C. Ratliff, and G. Taler, “National Pressure Ulcer Advisory Panel's updated pressure ulcer staging system,” </w:t>
-      </w:r>
-      <w:r>
-        <w:rPr>
-          <w:i/>
-        </w:rPr>
-        <w:t>Dermatology nursing / Dermatology Nurses' Association,</w:t>
-      </w:r>
-      <w:r>
-        <w:t xml:space="preserve"> vol. 19, no. 4, 08//, 2007.</w:t>
-      </w:r>
-      <w:bookmarkEnd w:id="51"/>
-    </w:p>
-    <w:p>
-      <w:pPr>
-        <w:pStyle w:val="EndNoteBibliography"/>
-        <w:ind w:left="560" w:hanging="560"/>
-      </w:pPr>
-      <w:bookmarkStart w:id="52" w:name="_ENREF_7"/>
-      <w:r>
-        <w:t>[7]</w:t>
-      </w:r>
-      <w:r>
-        <w:tab/>
-        <w:t xml:space="preserve">C. Bouten, C. Oomens, F. Baaijens, and D. Bader, “The etiology of pressure ulcers: skin deep or muscle bound?,” </w:t>
-      </w:r>
-      <w:r>
-        <w:rPr>
-          <w:i/>
-        </w:rPr>
-        <w:t>Archives of physical medicine and rehabilitation,</w:t>
-      </w:r>
-      <w:r>
-        <w:t xml:space="preserve"> vol. 84, no. 4, pp. 616-619, 04//, 2003.</w:t>
-      </w:r>
-      <w:bookmarkEnd w:id="52"/>
-    </w:p>
-    <w:p>
-      <w:pPr>
-        <w:pStyle w:val="EndNoteBibliography"/>
-        <w:ind w:left="560" w:hanging="560"/>
-      </w:pPr>
-      <w:bookmarkStart w:id="53" w:name="_ENREF_8"/>
-      <w:r>
-        <w:t>[8]</w:t>
-      </w:r>
-      <w:r>
-        <w:tab/>
-        <w:t xml:space="preserve">C. W. Oomens, S. Loerakker, and D. L. Bader, “The importance of internal strain as opposed to interface pressure in the prevention of pressure related deep tissue injury,” </w:t>
-      </w:r>
-      <w:r>
-        <w:rPr>
-          <w:i/>
-        </w:rPr>
-        <w:t>Journal of tissue viability,</w:t>
-      </w:r>
-      <w:r>
-        <w:t xml:space="preserve"> vol. 19, no. 2, pp. 35-42, 05//, 2010.</w:t>
-      </w:r>
-      <w:bookmarkEnd w:id="53"/>
     </w:p>
     <w:p>
       <w:pPr>
@@ -6301,9 +5689,6 @@
           <w:docGrid w:linePitch="360"/>
         </w:sectPr>
       </w:pPr>
-      <w:r>
-        <w:fldChar w:fldCharType="end"/>
-      </w:r>
     </w:p>
     <w:p>
       <w:pPr>
@@ -6325,11 +5710,11 @@
       <w:pPr>
         <w:pStyle w:val="AppendixSection"/>
       </w:pPr>
-      <w:bookmarkStart w:id="54" w:name="_Toc363510683"/>
+      <w:bookmarkStart w:id="46" w:name="_Toc363510683"/>
       <w:r>
         <w:t>Quasi2DUltrasound</w:t>
       </w:r>
-      <w:bookmarkEnd w:id="54"/>
+      <w:bookmarkEnd w:id="46"/>
     </w:p>
     <w:sectPr>
       <w:footerReference w:type="default" r:id="rId17"/>
@@ -6380,17 +5765,11 @@
         <w:t>m</w:t>
       </w:r>
       <w:r>
-        <w:t>mary of ev</w:t>
-      </w:r>
-      <w:r>
-        <w:t>e</w:t>
-      </w:r>
-      <w:r>
-        <w:t>rything</w:t>
+        <w:t>mary of everything</w:t>
       </w:r>
     </w:p>
   </w:comment>
-  <w:comment w:id="9" w:author="Kenton Hamaluik" w:date="2013-08-05T22:34:00Z" w:initials="KH">
+  <w:comment w:id="8" w:author="Kenton Hamaluik" w:date="2013-08-05T22:34:00Z" w:initials="KH">
     <w:p>
       <w:pPr>
         <w:pStyle w:val="CommentText"/>
@@ -6411,7 +5790,7 @@
       <w:proofErr w:type="gramEnd"/>
     </w:p>
   </w:comment>
-  <w:comment w:id="11" w:author="Kenton Hamaluik" w:date="2013-08-05T23:41:00Z" w:initials="KH">
+  <w:comment w:id="10" w:author="Kenton Hamaluik" w:date="2013-08-05T23:41:00Z" w:initials="KH">
     <w:p>
       <w:pPr>
         <w:pStyle w:val="CommentText"/>
@@ -6484,7 +5863,7 @@
       <w:rPr>
         <w:noProof/>
       </w:rPr>
-      <w:t>3</w:t>
+      <w:t>5</w:t>
     </w:r>
     <w:r>
       <w:rPr>
@@ -8293,6 +7672,7 @@
   <w:style w:type="character" w:default="1" w:styleId="DefaultParagraphFont">
     <w:name w:val="Default Paragraph Font"/>
     <w:uiPriority w:val="1"/>
+    <w:semiHidden/>
     <w:unhideWhenUsed/>
   </w:style>
   <w:style w:type="table" w:default="1" w:styleId="TableNormal">
@@ -9359,6 +8739,7 @@
   <w:style w:type="character" w:default="1" w:styleId="DefaultParagraphFont">
     <w:name w:val="Default Paragraph Font"/>
     <w:uiPriority w:val="1"/>
+    <w:semiHidden/>
     <w:unhideWhenUsed/>
   </w:style>
   <w:style w:type="table" w:default="1" w:styleId="TableNormal">
@@ -10349,7 +9730,7 @@
 </file>
 
 <file path=customXml/itemProps1.xml><?xml version="1.0" encoding="utf-8"?>
-<ds:datastoreItem xmlns:ds="http://schemas.openxmlformats.org/officeDocument/2006/customXml" ds:itemID="{217A6610-59E3-4553-A1FD-CF4AA38C420C}">
+<ds:datastoreItem xmlns:ds="http://schemas.openxmlformats.org/officeDocument/2006/customXml" ds:itemID="{0156D8AB-E81A-4208-BC88-EA3227E5AF04}">
   <ds:schemaRefs>
     <ds:schemaRef ds:uri="http://schemas.openxmlformats.org/officeDocument/2006/bibliography"/>
   </ds:schemaRefs>

</xml_diff>

<commit_message>
Short Acuson S2000 US machine presentation
</commit_message>
<xml_diff>
--- a/Dropbox/word/thesis.docx
+++ b/Dropbox/word/thesis.docx
@@ -3884,79 +3884,47 @@
       </w:r>
     </w:p>
     <w:p>
-      <w:r>
-        <w:fldChar w:fldCharType="begin"/>
-      </w:r>
-      <w:r>
-        <w:instrText xml:space="preserve"> TOC \h \z \c "Table" </w:instrText>
-      </w:r>
-      <w:r>
-        <w:fldChar w:fldCharType="separate"/>
-      </w:r>
-      <w:r>
+      <w:fldSimple w:instr=" TOC \h \z \c &quot;Table&quot; ">
+        <w:r>
+          <w:rPr>
+            <w:b/>
+            <w:bCs/>
+            <w:noProof/>
+            <w:lang w:val="en-US"/>
+          </w:rPr>
+          <w:t>No table of figures entries found.</w:t>
+        </w:r>
+      </w:fldSimple>
+    </w:p>
+    <w:p>
+      <w:pPr>
+        <w:pStyle w:val="PrefaceHeading"/>
+      </w:pPr>
+      <w:r>
+        <w:lastRenderedPageBreak/>
+        <w:t>List of Figures</w:t>
+      </w:r>
+    </w:p>
+    <w:p>
+      <w:pPr>
         <w:rPr>
           <w:b/>
           <w:bCs/>
           <w:noProof/>
           <w:lang w:val="en-US"/>
         </w:rPr>
-        <w:t>No table of figures entries found.</w:t>
-      </w:r>
-      <w:r>
-        <w:rPr>
-          <w:b/>
-          <w:bCs/>
-          <w:noProof/>
-          <w:lang w:val="en-US"/>
-        </w:rPr>
-        <w:fldChar w:fldCharType="end"/>
-      </w:r>
-    </w:p>
-    <w:p>
-      <w:pPr>
-        <w:pStyle w:val="PrefaceHeading"/>
-      </w:pPr>
-      <w:r>
-        <w:lastRenderedPageBreak/>
-        <w:t>List of Figures</w:t>
-      </w:r>
-    </w:p>
-    <w:p>
-      <w:pPr>
-        <w:rPr>
-          <w:b/>
-          <w:bCs/>
-          <w:noProof/>
-          <w:lang w:val="en-US"/>
-        </w:rPr>
-      </w:pPr>
-      <w:r>
-        <w:fldChar w:fldCharType="begin"/>
-      </w:r>
-      <w:r>
-        <w:instrText xml:space="preserve"> TOC \h \z \c "Figure" </w:instrText>
-      </w:r>
-      <w:r>
-        <w:fldChar w:fldCharType="separate"/>
-      </w:r>
-      <w:r>
-        <w:rPr>
-          <w:b/>
-          <w:bCs/>
-          <w:noProof/>
-          <w:lang w:val="en-US"/>
-        </w:rPr>
-        <w:t>No table of figures entries found.</w:t>
-      </w:r>
-      <w:r>
-        <w:rPr>
-          <w:b/>
-          <w:bCs/>
-          <w:noProof/>
-          <w:lang w:val="en-US"/>
-        </w:rPr>
-        <w:fldChar w:fldCharType="end"/>
-      </w:r>
+      </w:pPr>
+      <w:fldSimple w:instr=" TOC \h \z \c &quot;Figure&quot; ">
+        <w:r>
+          <w:rPr>
+            <w:b/>
+            <w:bCs/>
+            <w:noProof/>
+            <w:lang w:val="en-US"/>
+          </w:rPr>
+          <w:t>No table of figures entries found.</w:t>
+        </w:r>
+      </w:fldSimple>
     </w:p>
     <w:p>
       <w:pPr>
@@ -4502,16 +4470,21 @@
         </w:rPr>
         <w:commentReference w:id="10"/>
       </w:r>
+      <w:r>
+        <w:t xml:space="preserve"> Chief parameters of interest include those related to the physical realities of deep tissue injuries such as lesion depth, size, and relative mechanical stiffness as well as parameters related to the design and development of appropriate ultrasonic transducers such as probing frequency, transducer f-number, etc.</w:t>
+      </w:r>
+      <w:bookmarkStart w:id="11" w:name="_GoBack"/>
+      <w:bookmarkEnd w:id="11"/>
     </w:p>
     <w:p>
       <w:pPr>
         <w:pStyle w:val="Heading2"/>
       </w:pPr>
-      <w:bookmarkStart w:id="11" w:name="_Toc363510649"/>
+      <w:bookmarkStart w:id="12" w:name="_Toc363510649"/>
       <w:r>
         <w:t>Thesis Outline</w:t>
       </w:r>
-      <w:bookmarkEnd w:id="11"/>
+      <w:bookmarkEnd w:id="12"/>
     </w:p>
     <w:p>
       <w:r>
@@ -4532,52 +4505,52 @@
       <w:pPr>
         <w:pStyle w:val="Heading1"/>
       </w:pPr>
-      <w:bookmarkStart w:id="12" w:name="_Toc363510650"/>
+      <w:bookmarkStart w:id="13" w:name="_Toc363510650"/>
       <w:r>
         <w:lastRenderedPageBreak/>
         <w:t>Literature Review</w:t>
       </w:r>
-      <w:bookmarkEnd w:id="12"/>
+      <w:bookmarkEnd w:id="13"/>
     </w:p>
     <w:p>
       <w:pPr>
         <w:pStyle w:val="Heading2"/>
       </w:pPr>
-      <w:bookmarkStart w:id="13" w:name="_Toc363510651"/>
+      <w:bookmarkStart w:id="14" w:name="_Toc363510651"/>
       <w:r>
         <w:t>Introduction</w:t>
       </w:r>
-      <w:bookmarkEnd w:id="13"/>
+      <w:bookmarkEnd w:id="14"/>
     </w:p>
     <w:p>
       <w:pPr>
         <w:pStyle w:val="Heading2"/>
       </w:pPr>
-      <w:bookmarkStart w:id="14" w:name="_Toc363510652"/>
+      <w:bookmarkStart w:id="15" w:name="_Toc363510652"/>
       <w:r>
         <w:t>Deep Tissue Injuries</w:t>
       </w:r>
-      <w:bookmarkEnd w:id="14"/>
+      <w:bookmarkEnd w:id="15"/>
     </w:p>
     <w:p>
       <w:pPr>
         <w:pStyle w:val="Heading3"/>
       </w:pPr>
-      <w:bookmarkStart w:id="15" w:name="_Toc363510653"/>
+      <w:bookmarkStart w:id="16" w:name="_Toc363510653"/>
       <w:r>
         <w:t>Aetiology</w:t>
       </w:r>
-      <w:bookmarkEnd w:id="15"/>
+      <w:bookmarkEnd w:id="16"/>
     </w:p>
     <w:p>
       <w:pPr>
         <w:pStyle w:val="Heading3"/>
       </w:pPr>
-      <w:bookmarkStart w:id="16" w:name="_Toc363510654"/>
+      <w:bookmarkStart w:id="17" w:name="_Toc363510654"/>
       <w:r>
         <w:t>Treatment</w:t>
       </w:r>
-      <w:bookmarkEnd w:id="16"/>
+      <w:bookmarkEnd w:id="17"/>
       <w:r>
         <w:t xml:space="preserve"> </w:t>
       </w:r>
@@ -4586,66 +4559,61 @@
       <w:pPr>
         <w:pStyle w:val="Heading3"/>
       </w:pPr>
-      <w:bookmarkStart w:id="17" w:name="_Toc363510655"/>
+      <w:bookmarkStart w:id="18" w:name="_Toc363510655"/>
       <w:r>
         <w:t>Detection</w:t>
       </w:r>
-      <w:bookmarkEnd w:id="17"/>
+      <w:bookmarkEnd w:id="18"/>
     </w:p>
     <w:p>
       <w:pPr>
         <w:pStyle w:val="Heading2"/>
       </w:pPr>
-      <w:bookmarkStart w:id="18" w:name="_Toc363510656"/>
+      <w:bookmarkStart w:id="19" w:name="_Toc363510656"/>
       <w:r>
         <w:t>Ultrasound Elastography</w:t>
       </w:r>
-      <w:bookmarkEnd w:id="18"/>
+      <w:bookmarkEnd w:id="19"/>
     </w:p>
     <w:p>
       <w:pPr>
         <w:pStyle w:val="Heading3"/>
       </w:pPr>
-      <w:bookmarkStart w:id="19" w:name="_Toc363510657"/>
+      <w:bookmarkStart w:id="20" w:name="_Toc363510657"/>
       <w:r>
         <w:t>Quasi-Static Ultrasound Elastography</w:t>
       </w:r>
-      <w:bookmarkEnd w:id="19"/>
+      <w:bookmarkEnd w:id="20"/>
     </w:p>
     <w:p>
       <w:pPr>
         <w:pStyle w:val="Heading3"/>
       </w:pPr>
-      <w:bookmarkStart w:id="20" w:name="_Toc363510658"/>
+      <w:bookmarkStart w:id="21" w:name="_Toc363510658"/>
       <w:r>
         <w:t>Acoustic Radiation Force Impulse Imaging</w:t>
       </w:r>
-      <w:bookmarkEnd w:id="20"/>
+      <w:bookmarkEnd w:id="21"/>
     </w:p>
     <w:p>
       <w:pPr>
         <w:pStyle w:val="Heading3"/>
       </w:pPr>
-      <w:bookmarkStart w:id="21" w:name="_Toc363510659"/>
+      <w:bookmarkStart w:id="22" w:name="_Toc363510659"/>
       <w:r>
         <w:t>Shear Wave Speed Quantification</w:t>
       </w:r>
-      <w:bookmarkEnd w:id="21"/>
+      <w:bookmarkEnd w:id="22"/>
     </w:p>
     <w:p>
       <w:pPr>
         <w:pStyle w:val="Heading2"/>
       </w:pPr>
-      <w:bookmarkStart w:id="22" w:name="_Toc363510660"/>
-      <w:r>
-        <w:t>Numerical Characterisation / Finite Element Model</w:t>
-      </w:r>
-      <w:bookmarkStart w:id="23" w:name="_GoBack"/>
+      <w:bookmarkStart w:id="23" w:name="_Toc363510660"/>
+      <w:r>
+        <w:t>Numerical Characterisation / Finite Element Modelling</w:t>
+      </w:r>
       <w:bookmarkEnd w:id="23"/>
-      <w:r>
-        <w:t>ling</w:t>
-      </w:r>
-      <w:bookmarkEnd w:id="22"/>
     </w:p>
     <w:p>
       <w:pPr>
@@ -4859,33 +4827,20 @@
       <w:r>
         <w:t xml:space="preserve"> </w:t>
       </w:r>
-      <w:r>
-        <w:fldChar w:fldCharType="begin"/>
-      </w:r>
-      <w:r>
-        <w:instrText xml:space="preserve"> REF R_eq_650E91664D974C0DB34F83FA15BF09FF \* </w:instrText>
-      </w:r>
-      <w:r>
-        <w:instrText xml:space="preserve">MERGEFORMAT </w:instrText>
-      </w:r>
-      <w:r>
-        <w:fldChar w:fldCharType="separate"/>
-      </w:r>
-      <w:r>
-        <w:t>(</w:t>
-      </w:r>
-      <w:r>
-        <w:rPr>
-          <w:noProof/>
-        </w:rPr>
-        <w:t>4.2.1</w:t>
-      </w:r>
-      <w:r>
-        <w:t>)</w:t>
-      </w:r>
-      <w:r>
-        <w:fldChar w:fldCharType="end"/>
-      </w:r>
+      <w:fldSimple w:instr=" REF R_eq_650E91664D974C0DB34F83FA15BF09FF \* MERGEFORMAT ">
+        <w:r>
+          <w:t>(</w:t>
+        </w:r>
+        <w:r>
+          <w:rPr>
+            <w:noProof/>
+          </w:rPr>
+          <w:t>4.2.1</w:t>
+        </w:r>
+        <w:r>
+          <w:t>)</w:t>
+        </w:r>
+      </w:fldSimple>
       <w:r>
         <w:t xml:space="preserve"> – </w:t>
       </w:r>
@@ -5067,7 +5022,7 @@
           <v:shape id="_x0000_i1025" type="#_x0000_t75" style="width:56.25pt;height:27.75pt" o:ole="">
             <v:imagedata r:id="rId10" o:title=""/>
           </v:shape>
-          <o:OLEObject Type="Embed" ProgID="Equation.Ribbit" ShapeID="_x0000_i1025" DrawAspect="Content" ObjectID="_1437334270" r:id="rId11"/>
+          <o:OLEObject Type="Embed" ProgID="Equation.Ribbit" ShapeID="_x0000_i1025" DrawAspect="Content" ObjectID="_1437431659" r:id="rId11"/>
         </w:object>
       </w:r>
       <w:r>
@@ -5085,231 +5040,14 @@
       <w:r>
         <w:instrText xml:space="preserve"> IF 0 = </w:instrText>
       </w:r>
-      <w:r>
-        <w:fldChar w:fldCharType="begin"/>
-      </w:r>
-      <w:r>
-        <w:instrText xml:space="preserve"> SEQ EqChapter \c \* arabic </w:instrText>
-      </w:r>
-      <w:r>
-        <w:fldChar w:fldCharType="separate"/>
-      </w:r>
-      <w:r>
-        <w:rPr>
-          <w:noProof/>
-        </w:rPr>
-        <w:instrText>4</w:instrText>
-      </w:r>
-      <w:r>
-        <w:rPr>
-          <w:noProof/>
-        </w:rPr>
-        <w:fldChar w:fldCharType="end"/>
-      </w:r>
-      <w:r>
-        <w:instrText xml:space="preserve"> "" "</w:instrText>
-      </w:r>
-      <w:r>
-        <w:fldChar w:fldCharType="begin"/>
-      </w:r>
-      <w:r>
-        <w:instrText xml:space="preserve"> SEQ EqChapter \c \* arabic \* MERGEFORMAT </w:instrText>
-      </w:r>
-      <w:r>
-        <w:fldChar w:fldCharType="separate"/>
-      </w:r>
-      <w:r>
-        <w:rPr>
-          <w:noProof/>
-        </w:rPr>
-        <w:instrText>4</w:instrText>
-      </w:r>
-      <w:r>
-        <w:rPr>
-          <w:noProof/>
-        </w:rPr>
-        <w:fldChar w:fldCharType="end"/>
-      </w:r>
-      <w:r>
-        <w:instrText>."</w:instrText>
-      </w:r>
-      <w:r>
-        <w:fldChar w:fldCharType="separate"/>
-      </w:r>
-      <w:r>
-        <w:rPr>
-          <w:noProof/>
-        </w:rPr>
-        <w:instrText>4.</w:instrText>
-      </w:r>
-      <w:r>
-        <w:fldChar w:fldCharType="end"/>
-      </w:r>
-      <w:r>
-        <w:fldChar w:fldCharType="begin"/>
-      </w:r>
-      <w:r>
-        <w:instrText xml:space="preserve"> IF 0 = </w:instrText>
-      </w:r>
-      <w:r>
-        <w:fldChar w:fldCharType="begin"/>
-      </w:r>
-      <w:r>
-        <w:instrText xml:space="preserve"> SEQ EqSection \c \* arab</w:instrText>
-      </w:r>
-      <w:r>
-        <w:instrText xml:space="preserve">ic </w:instrText>
-      </w:r>
-      <w:r>
-        <w:fldChar w:fldCharType="separate"/>
-      </w:r>
-      <w:r>
-        <w:rPr>
-          <w:noProof/>
-        </w:rPr>
-        <w:instrText>2</w:instrText>
-      </w:r>
-      <w:r>
-        <w:rPr>
-          <w:noProof/>
-        </w:rPr>
-        <w:fldChar w:fldCharType="end"/>
-      </w:r>
-      <w:r>
-        <w:instrText xml:space="preserve"> "" "</w:instrText>
-      </w:r>
-      <w:r>
-        <w:fldChar w:fldCharType="begin"/>
-      </w:r>
-      <w:r>
-        <w:instrText xml:space="preserve"> SEQ EqSection \c \* arabic \* MERGEFORMAT </w:instrText>
-      </w:r>
-      <w:r>
-        <w:fldChar w:fldCharType="separate"/>
-      </w:r>
-      <w:r>
-        <w:rPr>
-          <w:noProof/>
-        </w:rPr>
-        <w:instrText>2</w:instrText>
-      </w:r>
-      <w:r>
-        <w:rPr>
-          <w:noProof/>
-        </w:rPr>
-        <w:fldChar w:fldCharType="end"/>
-      </w:r>
-      <w:r>
-        <w:instrText>."</w:instrText>
-      </w:r>
-      <w:r>
-        <w:fldChar w:fldCharType="separate"/>
-      </w:r>
-      <w:r>
-        <w:rPr>
-          <w:noProof/>
-        </w:rPr>
-        <w:instrText>2.</w:instrText>
-      </w:r>
-      <w:r>
-        <w:fldChar w:fldCharType="end"/>
-      </w:r>
-      <w:r>
-        <w:fldChar w:fldCharType="begin"/>
-      </w:r>
-      <w:r>
-        <w:instrText xml:space="preserve"> SEQ Eq \* arabic \* MERGEFORMAT </w:instrText>
-      </w:r>
-      <w:r>
-        <w:fldChar w:fldCharType="separate"/>
-      </w:r>
-      <w:r>
-        <w:rPr>
-          <w:noProof/>
-        </w:rPr>
-        <w:instrText>1</w:instrText>
-      </w:r>
-      <w:r>
-        <w:rPr>
-          <w:noProof/>
-        </w:rPr>
-        <w:fldChar w:fldCharType="end"/>
-      </w:r>
-      <w:r>
-        <w:instrText>)</w:instrText>
-      </w:r>
-      <w:r>
-        <w:fldChar w:fldCharType="begin">
-          <w:fldData xml:space="preserve">YQB1AHIAbwByAGEALQBlAHEAdQBhAHQAaQBvAG4ALQBuAHUAbQBiAGUAcgA6AFIAXwBlAHEAXwA2
-ADUAMABFADkAMQA2ADYANABEADkANwA0AEMAMABEAEIAMwA0AEYAOAAzAEYAQQAxADUAQgBGADAA
-OQBGAEYALAAoAD8AWwAjAEMAMQAuAF0APwBbACMAUwAxAC4AXQAjAEUAMQApAA==
-</w:fldData>
-        </w:fldChar>
-      </w:r>
-      <w:r>
-        <w:instrText xml:space="preserve"> ADDIN </w:instrText>
-      </w:r>
-      <w:r>
-        <w:fldChar w:fldCharType="end"/>
-      </w:r>
-      <w:r>
-        <w:fldChar w:fldCharType="end"/>
-      </w:r>
-    </w:p>
-    <w:p>
-      <w:pPr>
-        <w:pStyle w:val="DisplayEquationAurora"/>
-      </w:pPr>
-      <w:r>
-        <w:tab/>
-      </w:r>
-      <w:r>
-        <w:rPr>
-          <w:position w:val="-16"/>
-        </w:rPr>
-        <w:object w:dxaOrig="1306" w:dyaOrig="466">
-          <v:shape id="_x0000_i1026" type="#_x0000_t75" style="width:65.25pt;height:23.25pt" o:ole="">
-            <v:imagedata r:id="rId12" o:title=""/>
-          </v:shape>
-          <o:OLEObject Type="Embed" ProgID="Equation.Ribbit" ShapeID="_x0000_i1026" DrawAspect="Content" ObjectID="_1437334271" r:id="rId13"/>
-        </w:object>
-      </w:r>
-      <w:r>
-        <w:tab/>
-      </w:r>
-      <w:r>
-        <w:fldChar w:fldCharType="begin"/>
-      </w:r>
-      <w:r>
-        <w:instrText xml:space="preserve"> MACROBUTTON AuroraSupport.PasteReferenceOrEditStyle (</w:instrText>
-      </w:r>
-      <w:r>
-        <w:fldChar w:fldCharType="begin"/>
-      </w:r>
-      <w:r>
-        <w:instrText xml:space="preserve"> IF 0 = </w:instrText>
-      </w:r>
-      <w:r>
-        <w:fldChar w:fldCharType="begin"/>
-      </w:r>
-      <w:r>
-        <w:instrText xml:space="preserve"> SEQ EqChapter \c \* arabic </w:instrText>
-      </w:r>
-      <w:r>
-        <w:fldChar w:fldCharType="separate"/>
-      </w:r>
-      <w:r>
-        <w:rPr>
-          <w:noProof/>
-        </w:rPr>
-        <w:instrText>4</w:instrText>
-      </w:r>
-      <w:r>
-        <w:rPr>
-          <w:noProof/>
-        </w:rPr>
-        <w:fldChar w:fldCharType="end"/>
-      </w:r>
+      <w:fldSimple w:instr=" SEQ EqChapter \c \* arabic ">
+        <w:r>
+          <w:rPr>
+            <w:noProof/>
+          </w:rPr>
+          <w:instrText>4</w:instrText>
+        </w:r>
+      </w:fldSimple>
       <w:r>
         <w:instrText xml:space="preserve"> "" "</w:instrText>
       </w:r>
@@ -5342,27 +5080,14 @@
       <w:r>
         <w:instrText xml:space="preserve"> IF 0 = </w:instrText>
       </w:r>
-      <w:r>
-        <w:fldChar w:fldCharType="begin"/>
-      </w:r>
-      <w:r>
-        <w:instrText xml:space="preserve"> SEQ EqSection \c \* arabic </w:instrText>
-      </w:r>
-      <w:r>
-        <w:fldChar w:fldCharType="separate"/>
-      </w:r>
-      <w:r>
-        <w:rPr>
-          <w:noProof/>
-        </w:rPr>
-        <w:instrText>2</w:instrText>
-      </w:r>
-      <w:r>
-        <w:rPr>
-          <w:noProof/>
-        </w:rPr>
-        <w:fldChar w:fldCharType="end"/>
-      </w:r>
+      <w:fldSimple w:instr=" SEQ EqSection \c \* arabic ">
+        <w:r>
+          <w:rPr>
+            <w:noProof/>
+          </w:rPr>
+          <w:instrText>2</w:instrText>
+        </w:r>
+      </w:fldSimple>
       <w:r>
         <w:instrText xml:space="preserve"> "" "</w:instrText>
       </w:r>
@@ -5394,7 +5119,7 @@
           <w:rPr>
             <w:noProof/>
           </w:rPr>
-          <w:instrText>2</w:instrText>
+          <w:instrText>1</w:instrText>
         </w:r>
       </w:fldSimple>
       <w:r>
@@ -5402,8 +5127,9 @@
       </w:r>
       <w:r>
         <w:fldChar w:fldCharType="begin">
-          <w:fldData xml:space="preserve">YQB1AHIAbwByAGEALQBlAHEAdQBhAHQAaQBvAG4ALQBuAHUAbQBiAGUAcgA6ACwAKAA/AFsAIwBD
-ADEALgBdAD8AWwAjAFMAMQAuAF0AIwBFADEAKQA=
+          <w:fldData xml:space="preserve">YQB1AHIAbwByAGEALQBlAHEAdQBhAHQAaQBvAG4ALQBuAHUAbQBiAGUAcgA6AFIAXwBlAHEAXwA2
+ADUAMABFADkAMQA2ADYANABEADkANwA0AEMAMABEAEIAMwA0AEYAOAAzAEYAQQAxADUAQgBGADAA
+OQBGAEYALAAoAD8AWwAjAEMAMQAuAF0APwBbACMAUwAxAC4AXQAjAEUAMQApAA==
 </w:fldData>
         </w:fldChar>
       </w:r>
@@ -5426,13 +5152,13 @@
       </w:r>
       <w:r>
         <w:rPr>
-          <w:position w:val="-6"/>
+          <w:position w:val="-16"/>
         </w:rPr>
-        <w:object w:dxaOrig="666" w:dyaOrig="256">
-          <v:shape id="_x0000_i1027" type="#_x0000_t75" style="width:33pt;height:12.75pt" o:ole="">
-            <v:imagedata r:id="rId14" o:title=""/>
+        <w:object w:dxaOrig="1306" w:dyaOrig="466">
+          <v:shape id="_x0000_i1026" type="#_x0000_t75" style="width:65.25pt;height:23.25pt" o:ole="">
+            <v:imagedata r:id="rId12" o:title=""/>
           </v:shape>
-          <o:OLEObject Type="Embed" ProgID="Equation.Ribbit" ShapeID="_x0000_i1027" DrawAspect="Content" ObjectID="_1437334272" r:id="rId15"/>
+          <o:OLEObject Type="Embed" ProgID="Equation.Ribbit" ShapeID="_x0000_i1026" DrawAspect="Content" ObjectID="_1437431660" r:id="rId13"/>
         </w:object>
       </w:r>
       <w:r>
@@ -5450,27 +5176,14 @@
       <w:r>
         <w:instrText xml:space="preserve"> IF 0 = </w:instrText>
       </w:r>
-      <w:r>
-        <w:fldChar w:fldCharType="begin"/>
-      </w:r>
-      <w:r>
-        <w:instrText xml:space="preserve"> SEQ EqChapter \c \* arabic </w:instrText>
-      </w:r>
-      <w:r>
-        <w:fldChar w:fldCharType="separate"/>
-      </w:r>
-      <w:r>
-        <w:rPr>
-          <w:noProof/>
-        </w:rPr>
-        <w:instrText>4</w:instrText>
-      </w:r>
-      <w:r>
-        <w:rPr>
-          <w:noProof/>
-        </w:rPr>
-        <w:fldChar w:fldCharType="end"/>
-      </w:r>
+      <w:fldSimple w:instr=" SEQ EqChapter \c \* arabic ">
+        <w:r>
+          <w:rPr>
+            <w:noProof/>
+          </w:rPr>
+          <w:instrText>4</w:instrText>
+        </w:r>
+      </w:fldSimple>
       <w:r>
         <w:instrText xml:space="preserve"> "" "</w:instrText>
       </w:r>
@@ -5503,11 +5216,27 @@
       <w:r>
         <w:instrText xml:space="preserve"> IF 0 = </w:instrText>
       </w:r>
-      <w:r>
-        <w:fldChar w:fldCharType="begin"/>
-      </w:r>
-      <w:r>
-        <w:instrText xml:space="preserve"> SEQ EqSection \c \* arabic </w:instrText>
+      <w:fldSimple w:instr=" SEQ EqSection \c \* arabic ">
+        <w:r>
+          <w:rPr>
+            <w:noProof/>
+          </w:rPr>
+          <w:instrText>2</w:instrText>
+        </w:r>
+      </w:fldSimple>
+      <w:r>
+        <w:instrText xml:space="preserve"> "" "</w:instrText>
+      </w:r>
+      <w:fldSimple w:instr=" SEQ EqSection \c \* arabic \* MERGEFORMAT ">
+        <w:r>
+          <w:rPr>
+            <w:noProof/>
+          </w:rPr>
+          <w:instrText>2</w:instrText>
+        </w:r>
+      </w:fldSimple>
+      <w:r>
+        <w:instrText>."</w:instrText>
       </w:r>
       <w:r>
         <w:fldChar w:fldCharType="separate"/>
@@ -5516,14 +5245,120 @@
         <w:rPr>
           <w:noProof/>
         </w:rPr>
-        <w:instrText>2</w:instrText>
+        <w:instrText>2.</w:instrText>
+      </w:r>
+      <w:r>
+        <w:fldChar w:fldCharType="end"/>
+      </w:r>
+      <w:fldSimple w:instr=" SEQ Eq \* arabic \* MERGEFORMAT ">
+        <w:r>
+          <w:rPr>
+            <w:noProof/>
+          </w:rPr>
+          <w:instrText>2</w:instrText>
+        </w:r>
+      </w:fldSimple>
+      <w:r>
+        <w:instrText>)</w:instrText>
+      </w:r>
+      <w:r>
+        <w:fldChar w:fldCharType="begin">
+          <w:fldData xml:space="preserve">YQB1AHIAbwByAGEALQBlAHEAdQBhAHQAaQBvAG4ALQBuAHUAbQBiAGUAcgA6ACwAKAA/AFsAIwBD
+ADEALgBdAD8AWwAjAFMAMQAuAF0AIwBFADEAKQA=
+</w:fldData>
+        </w:fldChar>
+      </w:r>
+      <w:r>
+        <w:instrText xml:space="preserve"> ADDIN </w:instrText>
+      </w:r>
+      <w:r>
+        <w:fldChar w:fldCharType="end"/>
+      </w:r>
+      <w:r>
+        <w:fldChar w:fldCharType="end"/>
+      </w:r>
+    </w:p>
+    <w:p>
+      <w:pPr>
+        <w:pStyle w:val="DisplayEquationAurora"/>
+      </w:pPr>
+      <w:r>
+        <w:tab/>
+      </w:r>
+      <w:r>
+        <w:rPr>
+          <w:position w:val="-6"/>
+        </w:rPr>
+        <w:object w:dxaOrig="666" w:dyaOrig="256">
+          <v:shape id="_x0000_i1027" type="#_x0000_t75" style="width:33pt;height:12.75pt" o:ole="">
+            <v:imagedata r:id="rId14" o:title=""/>
+          </v:shape>
+          <o:OLEObject Type="Embed" ProgID="Equation.Ribbit" ShapeID="_x0000_i1027" DrawAspect="Content" ObjectID="_1437431661" r:id="rId15"/>
+        </w:object>
+      </w:r>
+      <w:r>
+        <w:tab/>
+      </w:r>
+      <w:r>
+        <w:fldChar w:fldCharType="begin"/>
+      </w:r>
+      <w:r>
+        <w:instrText xml:space="preserve"> MACROBUTTON AuroraSupport.PasteReferenceOrEditStyle (</w:instrText>
+      </w:r>
+      <w:r>
+        <w:fldChar w:fldCharType="begin"/>
+      </w:r>
+      <w:r>
+        <w:instrText xml:space="preserve"> IF 0 = </w:instrText>
+      </w:r>
+      <w:fldSimple w:instr=" SEQ EqChapter \c \* arabic ">
+        <w:r>
+          <w:rPr>
+            <w:noProof/>
+          </w:rPr>
+          <w:instrText>4</w:instrText>
+        </w:r>
+      </w:fldSimple>
+      <w:r>
+        <w:instrText xml:space="preserve"> "" "</w:instrText>
+      </w:r>
+      <w:fldSimple w:instr=" SEQ EqChapter \c \* arabic \* MERGEFORMAT ">
+        <w:r>
+          <w:rPr>
+            <w:noProof/>
+          </w:rPr>
+          <w:instrText>4</w:instrText>
+        </w:r>
+      </w:fldSimple>
+      <w:r>
+        <w:instrText>."</w:instrText>
+      </w:r>
+      <w:r>
+        <w:fldChar w:fldCharType="separate"/>
       </w:r>
       <w:r>
         <w:rPr>
           <w:noProof/>
         </w:rPr>
+        <w:instrText>4.</w:instrText>
+      </w:r>
+      <w:r>
         <w:fldChar w:fldCharType="end"/>
       </w:r>
+      <w:r>
+        <w:fldChar w:fldCharType="begin"/>
+      </w:r>
+      <w:r>
+        <w:instrText xml:space="preserve"> IF 0 = </w:instrText>
+      </w:r>
+      <w:fldSimple w:instr=" SEQ EqSection \c \* arabic ">
+        <w:r>
+          <w:rPr>
+            <w:noProof/>
+          </w:rPr>
+          <w:instrText>2</w:instrText>
+        </w:r>
+      </w:fldSimple>
       <w:r>
         <w:instrText xml:space="preserve"> "" "</w:instrText>
       </w:r>
@@ -5863,7 +5698,7 @@
       <w:rPr>
         <w:noProof/>
       </w:rPr>
-      <w:t>5</w:t>
+      <w:t>4</w:t>
     </w:r>
     <w:r>
       <w:rPr>
@@ -7466,14 +7301,16 @@
     <w:aliases w:val="Paragraph"/>
     <w:next w:val="Normalindented"/>
     <w:qFormat/>
-    <w:rsid w:val="00B95666"/>
+    <w:rsid w:val="00190118"/>
     <w:pPr>
       <w:spacing w:after="0" w:line="480" w:lineRule="auto"/>
       <w:jc w:val="both"/>
     </w:pPr>
     <w:rPr>
       <w:rFonts w:ascii="Century Schoolbook" w:hAnsi="Century Schoolbook"/>
+      <w:kern w:val="2"/>
       <w:sz w:val="24"/>
+      <w14:ligatures w14:val="standard"/>
     </w:rPr>
   </w:style>
   <w:style w:type="paragraph" w:styleId="Heading1">
@@ -8533,14 +8370,16 @@
     <w:aliases w:val="Paragraph"/>
     <w:next w:val="Normalindented"/>
     <w:qFormat/>
-    <w:rsid w:val="00B95666"/>
+    <w:rsid w:val="00190118"/>
     <w:pPr>
       <w:spacing w:after="0" w:line="480" w:lineRule="auto"/>
       <w:jc w:val="both"/>
     </w:pPr>
     <w:rPr>
       <w:rFonts w:ascii="Century Schoolbook" w:hAnsi="Century Schoolbook"/>
+      <w:kern w:val="2"/>
       <w:sz w:val="24"/>
+      <w14:ligatures w14:val="standard"/>
     </w:rPr>
   </w:style>
   <w:style w:type="paragraph" w:styleId="Heading1">
@@ -9730,7 +9569,7 @@
 </file>
 
 <file path=customXml/itemProps1.xml><?xml version="1.0" encoding="utf-8"?>
-<ds:datastoreItem xmlns:ds="http://schemas.openxmlformats.org/officeDocument/2006/customXml" ds:itemID="{0156D8AB-E81A-4208-BC88-EA3227E5AF04}">
+<ds:datastoreItem xmlns:ds="http://schemas.openxmlformats.org/officeDocument/2006/customXml" ds:itemID="{E0DC060D-6086-4422-9C8C-FF3964E673B6}">
   <ds:schemaRefs>
     <ds:schemaRef ds:uri="http://schemas.openxmlformats.org/officeDocument/2006/bibliography"/>
   </ds:schemaRefs>

</xml_diff>